<commit_message>
Update WriteTableToKml command to accept WKT for point layer.
git-svn-id: file:///cygdrive/C/owf-svnrepos/TSTool-doc/java_142/trunk@845 b0d9ccf4-524f-41ac-9d14-10e14e6031ba
</commit_message>
<xml_diff>
--- a/doc/UserManual/Word/60_Command_WriteTableToKml.docx
+++ b/doc/UserManual/Word/60_Command_WriteTableToKml.docx
@@ -13,6 +13,8 @@
       <w:r>
         <w:t xml:space="preserve"> </w:t>
       </w:r>
+      <w:proofErr w:type="spellStart"/>
+      <w:proofErr w:type="gramStart"/>
       <w:r>
         <w:t>Write</w:t>
       </w:r>
@@ -25,9 +27,11 @@
       <w:r>
         <w:t>Kml</w:t>
       </w:r>
+      <w:proofErr w:type="spellEnd"/>
       <w:r>
         <w:t>()</w:t>
       </w:r>
+      <w:proofErr w:type="gramEnd"/>
     </w:p>
     <w:p>
       <w:pPr>
@@ -69,37 +73,37 @@
         <w:t>2</w:t>
       </w:r>
       <w:r>
+        <w:t>6</w:t>
+      </w:r>
+      <w:r>
+        <w:t>.</w:t>
+      </w:r>
+      <w:r>
+        <w:t>00</w:t>
+      </w:r>
+      <w:r>
+        <w:t>, 20</w:t>
+      </w:r>
+      <w:r>
+        <w:t>1</w:t>
+      </w:r>
+      <w:r>
         <w:t>3</w:t>
       </w:r>
       <w:r>
-        <w:t>.</w:t>
-      </w:r>
-      <w:r>
-        <w:t>00</w:t>
-      </w:r>
-      <w:r>
-        <w:t>, 20</w:t>
+        <w:t>-</w:t>
+      </w:r>
+      <w:r>
+        <w:t>12</w:t>
+      </w:r>
+      <w:r>
+        <w:t>-</w:t>
+      </w:r>
+      <w:r>
+        <w:t>0</w:t>
       </w:r>
       <w:r>
         <w:t>1</w:t>
-      </w:r>
-      <w:r>
-        <w:t>3</w:t>
-      </w:r>
-      <w:r>
-        <w:t>-</w:t>
-      </w:r>
-      <w:r>
-        <w:t>0</w:t>
-      </w:r>
-      <w:r>
-        <w:t>9</w:t>
-      </w:r>
-      <w:r>
-        <w:t>-</w:t>
-      </w:r>
-      <w:r>
-        <w:t>17</w:t>
       </w:r>
     </w:p>
     <w:p>
@@ -114,6 +118,8 @@
       <w:r>
         <w:t xml:space="preserve">The </w:t>
       </w:r>
+      <w:proofErr w:type="spellStart"/>
+      <w:proofErr w:type="gramStart"/>
       <w:r>
         <w:rPr>
           <w:rStyle w:val="RTiSWDocLiteralText"/>
@@ -138,11 +144,19 @@
         </w:rPr>
         <w:t>DelimitedFile</w:t>
       </w:r>
-      <w:r>
-        <w:rPr>
-          <w:rStyle w:val="RTiSWDocLiteralText"/>
-        </w:rPr>
-        <w:t>()</w:t>
+      <w:proofErr w:type="spellEnd"/>
+      <w:r>
+        <w:rPr>
+          <w:rStyle w:val="RTiSWDocLiteralText"/>
+        </w:rPr>
+        <w:t>(</w:t>
+      </w:r>
+      <w:proofErr w:type="gramEnd"/>
+      <w:r>
+        <w:rPr>
+          <w:rStyle w:val="RTiSWDocLiteralText"/>
+        </w:rPr>
+        <w:t>)</w:t>
       </w:r>
       <w:r>
         <w:t xml:space="preserve"> command </w:t>
@@ -166,27 +180,41 @@
         <w:t>Keyhole Markup Language (KML) file</w:t>
       </w:r>
       <w:r>
-        <w:t xml:space="preserve"> (see:  </w:t>
+        <w:t xml:space="preserve"> (see</w:t>
+      </w:r>
+      <w:r>
+        <w:t xml:space="preserve">:  </w:t>
       </w:r>
       <w:hyperlink r:id="rId7" w:history="1">
         <w:r>
           <w:rPr>
             <w:rStyle w:val="Hyperlink"/>
           </w:rPr>
-          <w:t>https://developers.google.com/kml/documentation/kml_tut</w:t>
+          <w:t>https://developers.google.com/kml/documentation/topicsinkml</w:t>
         </w:r>
       </w:hyperlink>
+      <w:bookmarkStart w:id="0" w:name="_GoBack"/>
+      <w:bookmarkEnd w:id="0"/>
       <w:r>
         <w:t>)</w:t>
       </w:r>
       <w:r>
-        <w:t xml:space="preserve">.  The table must include columns for longitude and latitude.  Currently only point data can be processed but in the future support </w:t>
+        <w:t>.  The table must include columns for longitude and latitude</w:t>
+      </w:r>
+      <w:r>
+        <w:t xml:space="preserve"> or a column containing Well Known Text (WKT) geometry strings</w:t>
+      </w:r>
+      <w:r>
+        <w:t xml:space="preserve">.  Currently only point data can be processed but in the future support </w:t>
       </w:r>
       <w:r>
         <w:t>for well-</w:t>
       </w:r>
       <w:r>
-        <w:t>known text representations of shapes may be added</w:t>
+        <w:t xml:space="preserve">known text for various geometry types will </w:t>
+      </w:r>
+      <w:r>
+        <w:t>be added</w:t>
       </w:r>
       <w:r>
         <w:t>.</w:t>
@@ -238,9 +266,9 @@
         </w:rPr>
         <w:drawing>
           <wp:inline distT="0" distB="0" distL="0" distR="0">
-            <wp:extent cx="5943600" cy="3898265"/>
-            <wp:effectExtent l="0" t="0" r="0" b="6985"/>
-            <wp:docPr id="2" name="Picture 2"/>
+            <wp:extent cx="5943600" cy="4147820"/>
+            <wp:effectExtent l="0" t="0" r="0" b="5080"/>
+            <wp:docPr id="3" name="Picture 3"/>
             <wp:cNvGraphicFramePr>
               <a:graphicFrameLocks xmlns:a="http://schemas.openxmlformats.org/drawingml/2006/main" noChangeAspect="1"/>
             </wp:cNvGraphicFramePr>
@@ -248,7 +276,7 @@
               <a:graphicData uri="http://schemas.openxmlformats.org/drawingml/2006/picture">
                 <pic:pic xmlns:pic="http://schemas.openxmlformats.org/drawingml/2006/picture">
                   <pic:nvPicPr>
-                    <pic:cNvPr id="2" name="command_WriteTableToKml.png"/>
+                    <pic:cNvPr id="3" name="command_WriteTableToKml.png"/>
                     <pic:cNvPicPr/>
                   </pic:nvPicPr>
                   <pic:blipFill>
@@ -266,7 +294,7 @@
                   <pic:spPr>
                     <a:xfrm>
                       <a:off x="0" y="0"/>
-                      <a:ext cx="5943600" cy="3898265"/>
+                      <a:ext cx="5943600" cy="4147820"/>
                     </a:xfrm>
                     <a:prstGeom prst="rect">
                       <a:avLst/>
@@ -283,6 +311,7 @@
       <w:pPr>
         <w:pStyle w:val="RTiSWDocNote"/>
       </w:pPr>
+      <w:proofErr w:type="spellStart"/>
       <w:r>
         <w:t>Write</w:t>
       </w:r>
@@ -295,11 +324,14 @@
       <w:r>
         <w:t>Kml</w:t>
       </w:r>
+      <w:proofErr w:type="spellEnd"/>
     </w:p>
     <w:p>
       <w:pPr>
         <w:pStyle w:val="RTiSWDocFigureTableTitle"/>
       </w:pPr>
+      <w:proofErr w:type="spellStart"/>
+      <w:proofErr w:type="gramStart"/>
       <w:r>
         <w:t>Write</w:t>
       </w:r>
@@ -312,8 +344,13 @@
       <w:r>
         <w:t>Kml</w:t>
       </w:r>
-      <w:r>
-        <w:t>() Command Editor</w:t>
+      <w:proofErr w:type="spellEnd"/>
+      <w:r>
+        <w:t>(</w:t>
+      </w:r>
+      <w:proofErr w:type="gramEnd"/>
+      <w:r>
+        <w:t>) Command Editor</w:t>
       </w:r>
       <w:r>
         <w:t xml:space="preserve"> for General Parameters</w:t>
@@ -334,19 +371,16 @@
       </w:pPr>
       <w:r>
         <w:lastRenderedPageBreak/>
-        <w:t xml:space="preserve">The following </w:t>
-      </w:r>
-      <w:r>
-        <w:t xml:space="preserve">figure </w:t>
-      </w:r>
-      <w:r>
-        <w:t xml:space="preserve">illustrates the command syntax for </w:t>
-      </w:r>
-      <w:r>
-        <w:t>marker style</w:t>
-      </w:r>
-      <w:r>
-        <w:t xml:space="preserve"> parameters.</w:t>
+        <w:t xml:space="preserve">The following figure illustrates the command syntax for </w:t>
+      </w:r>
+      <w:r>
+        <w:t xml:space="preserve">point data </w:t>
+      </w:r>
+      <w:r>
+        <w:t>in separate columns</w:t>
+      </w:r>
+      <w:r>
+        <w:t>.</w:t>
       </w:r>
     </w:p>
     <w:p>
@@ -371,9 +405,9 @@
         </w:rPr>
         <w:drawing>
           <wp:inline distT="0" distB="0" distL="0" distR="0">
-            <wp:extent cx="5943600" cy="3945890"/>
-            <wp:effectExtent l="0" t="0" r="0" b="0"/>
-            <wp:docPr id="5" name="Picture 5"/>
+            <wp:extent cx="5943600" cy="1535430"/>
+            <wp:effectExtent l="0" t="0" r="0" b="7620"/>
+            <wp:docPr id="13" name="Picture 13"/>
             <wp:cNvGraphicFramePr>
               <a:graphicFrameLocks xmlns:a="http://schemas.openxmlformats.org/drawingml/2006/main" noChangeAspect="1"/>
             </wp:cNvGraphicFramePr>
@@ -381,7 +415,7 @@
               <a:graphicData uri="http://schemas.openxmlformats.org/drawingml/2006/picture">
                 <pic:pic xmlns:pic="http://schemas.openxmlformats.org/drawingml/2006/picture">
                   <pic:nvPicPr>
-                    <pic:cNvPr id="5" name="command_WriteTableToKml_Styles.png"/>
+                    <pic:cNvPr id="13" name="command_WriteTableToKml_Point.png"/>
                     <pic:cNvPicPr/>
                   </pic:nvPicPr>
                   <pic:blipFill>
@@ -399,7 +433,7 @@
                   <pic:spPr>
                     <a:xfrm>
                       <a:off x="0" y="0"/>
-                      <a:ext cx="5943600" cy="3945890"/>
+                      <a:ext cx="5943600" cy="1535430"/>
                     </a:xfrm>
                     <a:prstGeom prst="rect">
                       <a:avLst/>
@@ -416,30 +450,292 @@
       <w:pPr>
         <w:pStyle w:val="RTiSWDocNote"/>
       </w:pPr>
+      <w:proofErr w:type="spellStart"/>
+      <w:r>
+        <w:t>WriteTableToKml_</w:t>
+      </w:r>
+      <w:r>
+        <w:t>Point</w:t>
+      </w:r>
+      <w:proofErr w:type="spellEnd"/>
+    </w:p>
+    <w:p>
+      <w:pPr>
+        <w:pStyle w:val="RTiSWDocFigureTableTitle"/>
+      </w:pPr>
+      <w:proofErr w:type="spellStart"/>
+      <w:proofErr w:type="gramStart"/>
       <w:r>
         <w:t>WriteTableToKml</w:t>
       </w:r>
-      <w:r>
-        <w:t>_Styles</w:t>
-      </w:r>
+      <w:proofErr w:type="spellEnd"/>
+      <w:r>
+        <w:t>(</w:t>
+      </w:r>
+      <w:proofErr w:type="gramEnd"/>
+      <w:r>
+        <w:t xml:space="preserve">) Command Editor for </w:t>
+      </w:r>
+      <w:r>
+        <w:t>Point Data</w:t>
+      </w:r>
+      <w:r>
+        <w:t xml:space="preserve"> Parameters</w:t>
+      </w:r>
+    </w:p>
+    <w:p>
+      <w:pPr>
+        <w:numPr>
+          <w:ilvl w:val="12"/>
+          <w:numId w:val="0"/>
+        </w:numPr>
+      </w:pPr>
+    </w:p>
+    <w:p>
+      <w:pPr>
+        <w:numPr>
+          <w:ilvl w:val="12"/>
+          <w:numId w:val="0"/>
+        </w:numPr>
+      </w:pPr>
+      <w:r>
+        <w:t>The following figure</w:t>
+      </w:r>
+      <w:r>
+        <w:t xml:space="preserve"> illustrates the command syntax for </w:t>
+      </w:r>
+      <w:r>
+        <w:t>layers</w:t>
+      </w:r>
+      <w:r>
+        <w:t xml:space="preserve"> specified with </w:t>
+      </w:r>
+      <w:r>
+        <w:t xml:space="preserve">a </w:t>
+      </w:r>
+      <w:r>
+        <w:t xml:space="preserve">geometry data </w:t>
+      </w:r>
+      <w:r>
+        <w:t>column</w:t>
+      </w:r>
+      <w:r>
+        <w:t>.</w:t>
+      </w:r>
+    </w:p>
+    <w:p>
+      <w:pPr>
+        <w:numPr>
+          <w:ilvl w:val="12"/>
+          <w:numId w:val="0"/>
+        </w:numPr>
+      </w:pPr>
+    </w:p>
+    <w:p>
+      <w:pPr>
+        <w:numPr>
+          <w:ilvl w:val="12"/>
+          <w:numId w:val="0"/>
+        </w:numPr>
+        <w:jc w:val="center"/>
+      </w:pPr>
+      <w:r>
+        <w:rPr>
+          <w:noProof/>
+        </w:rPr>
+        <w:drawing>
+          <wp:inline distT="0" distB="0" distL="0" distR="0">
+            <wp:extent cx="5943600" cy="1489710"/>
+            <wp:effectExtent l="0" t="0" r="0" b="0"/>
+            <wp:docPr id="12" name="Picture 12"/>
+            <wp:cNvGraphicFramePr>
+              <a:graphicFrameLocks xmlns:a="http://schemas.openxmlformats.org/drawingml/2006/main" noChangeAspect="1"/>
+            </wp:cNvGraphicFramePr>
+            <a:graphic xmlns:a="http://schemas.openxmlformats.org/drawingml/2006/main">
+              <a:graphicData uri="http://schemas.openxmlformats.org/drawingml/2006/picture">
+                <pic:pic xmlns:pic="http://schemas.openxmlformats.org/drawingml/2006/picture">
+                  <pic:nvPicPr>
+                    <pic:cNvPr id="12" name="command_WriteTableToKml_Geometry.png"/>
+                    <pic:cNvPicPr/>
+                  </pic:nvPicPr>
+                  <pic:blipFill>
+                    <a:blip r:embed="rId10">
+                      <a:extLst>
+                        <a:ext uri="{28A0092B-C50C-407E-A947-70E740481C1C}">
+                          <a14:useLocalDpi xmlns:a14="http://schemas.microsoft.com/office/drawing/2010/main" val="0"/>
+                        </a:ext>
+                      </a:extLst>
+                    </a:blip>
+                    <a:stretch>
+                      <a:fillRect/>
+                    </a:stretch>
+                  </pic:blipFill>
+                  <pic:spPr>
+                    <a:xfrm>
+                      <a:off x="0" y="0"/>
+                      <a:ext cx="5943600" cy="1489710"/>
+                    </a:xfrm>
+                    <a:prstGeom prst="rect">
+                      <a:avLst/>
+                    </a:prstGeom>
+                  </pic:spPr>
+                </pic:pic>
+              </a:graphicData>
+            </a:graphic>
+          </wp:inline>
+        </w:drawing>
+      </w:r>
+    </w:p>
+    <w:p>
+      <w:pPr>
+        <w:pStyle w:val="RTiSWDocNote"/>
+      </w:pPr>
+      <w:proofErr w:type="spellStart"/>
+      <w:r>
+        <w:t>WriteTableToKml_</w:t>
+      </w:r>
+      <w:r>
+        <w:t>Geometry</w:t>
+      </w:r>
+      <w:proofErr w:type="spellEnd"/>
     </w:p>
     <w:p>
       <w:pPr>
         <w:pStyle w:val="RTiSWDocFigureTableTitle"/>
       </w:pPr>
-      <w:r>
-        <w:t xml:space="preserve">WriteTableToKml() Command Editor for </w:t>
-      </w:r>
-      <w:r>
-        <w:t>Marker Style</w:t>
-      </w:r>
-      <w:r>
-        <w:t xml:space="preserve"> Parameters</w:t>
+      <w:proofErr w:type="spellStart"/>
+      <w:proofErr w:type="gramStart"/>
+      <w:r>
+        <w:t>WriteTableToKml</w:t>
+      </w:r>
+      <w:proofErr w:type="spellEnd"/>
+      <w:r>
+        <w:t>(</w:t>
+      </w:r>
+      <w:proofErr w:type="gramEnd"/>
+      <w:r>
+        <w:t xml:space="preserve">) Command Editor for </w:t>
+      </w:r>
+      <w:r>
+        <w:t>Geometry</w:t>
+      </w:r>
+      <w:r>
+        <w:t xml:space="preserve"> Data Parameters</w:t>
+      </w:r>
+    </w:p>
+    <w:p>
+      <w:pPr>
+        <w:numPr>
+          <w:ilvl w:val="12"/>
+          <w:numId w:val="0"/>
+        </w:numPr>
+      </w:pPr>
+    </w:p>
+    <w:p>
+      <w:pPr>
+        <w:numPr>
+          <w:ilvl w:val="12"/>
+          <w:numId w:val="0"/>
+        </w:numPr>
+      </w:pPr>
+      <w:r>
+        <w:t>The following figure illustrates the command syntax for marker style parameters.</w:t>
+      </w:r>
+    </w:p>
+    <w:p>
+      <w:pPr>
+        <w:numPr>
+          <w:ilvl w:val="12"/>
+          <w:numId w:val="0"/>
+        </w:numPr>
+      </w:pPr>
+    </w:p>
+    <w:p>
+      <w:pPr>
+        <w:numPr>
+          <w:ilvl w:val="12"/>
+          <w:numId w:val="0"/>
+        </w:numPr>
+        <w:jc w:val="center"/>
+      </w:pPr>
+      <w:r>
+        <w:rPr>
+          <w:noProof/>
+        </w:rPr>
+        <w:drawing>
+          <wp:inline distT="0" distB="0" distL="0" distR="0">
+            <wp:extent cx="5943600" cy="1967230"/>
+            <wp:effectExtent l="0" t="0" r="0" b="0"/>
+            <wp:docPr id="8" name="Picture 8"/>
+            <wp:cNvGraphicFramePr>
+              <a:graphicFrameLocks xmlns:a="http://schemas.openxmlformats.org/drawingml/2006/main" noChangeAspect="1"/>
+            </wp:cNvGraphicFramePr>
+            <a:graphic xmlns:a="http://schemas.openxmlformats.org/drawingml/2006/main">
+              <a:graphicData uri="http://schemas.openxmlformats.org/drawingml/2006/picture">
+                <pic:pic xmlns:pic="http://schemas.openxmlformats.org/drawingml/2006/picture">
+                  <pic:nvPicPr>
+                    <pic:cNvPr id="8" name="command_WriteTableToKml_Styles.png"/>
+                    <pic:cNvPicPr/>
+                  </pic:nvPicPr>
+                  <pic:blipFill>
+                    <a:blip r:embed="rId11">
+                      <a:extLst>
+                        <a:ext uri="{28A0092B-C50C-407E-A947-70E740481C1C}">
+                          <a14:useLocalDpi xmlns:a14="http://schemas.microsoft.com/office/drawing/2010/main" val="0"/>
+                        </a:ext>
+                      </a:extLst>
+                    </a:blip>
+                    <a:stretch>
+                      <a:fillRect/>
+                    </a:stretch>
+                  </pic:blipFill>
+                  <pic:spPr>
+                    <a:xfrm>
+                      <a:off x="0" y="0"/>
+                      <a:ext cx="5943600" cy="1967230"/>
+                    </a:xfrm>
+                    <a:prstGeom prst="rect">
+                      <a:avLst/>
+                    </a:prstGeom>
+                  </pic:spPr>
+                </pic:pic>
+              </a:graphicData>
+            </a:graphic>
+          </wp:inline>
+        </w:drawing>
+      </w:r>
+    </w:p>
+    <w:p>
+      <w:pPr>
+        <w:pStyle w:val="RTiSWDocNote"/>
+      </w:pPr>
+      <w:proofErr w:type="spellStart"/>
+      <w:r>
+        <w:t>WriteTableToKml_Styles</w:t>
+      </w:r>
+      <w:proofErr w:type="spellEnd"/>
+    </w:p>
+    <w:p>
+      <w:pPr>
+        <w:pStyle w:val="RTiSWDocFigureTableTitle"/>
+      </w:pPr>
+      <w:proofErr w:type="spellStart"/>
+      <w:proofErr w:type="gramStart"/>
+      <w:r>
+        <w:t>WriteTableToKml</w:t>
+      </w:r>
+      <w:proofErr w:type="spellEnd"/>
+      <w:r>
+        <w:t>(</w:t>
+      </w:r>
+      <w:proofErr w:type="gramEnd"/>
+      <w:r>
+        <w:t>) Command Editor for Marker Style Parameters</w:t>
       </w:r>
     </w:p>
     <w:p/>
     <w:p>
-      <w:bookmarkStart w:id="0" w:name="replaceValue"/>
+      <w:bookmarkStart w:id="1" w:name="replaceValue"/>
       <w:r>
         <w:t>T</w:t>
       </w:r>
@@ -455,6 +751,8 @@
           <w:rStyle w:val="RTiSWDocLiteralText"/>
         </w:rPr>
       </w:pPr>
+      <w:proofErr w:type="spellStart"/>
+      <w:proofErr w:type="gramStart"/>
       <w:r>
         <w:rPr>
           <w:rStyle w:val="RTiSWDocLiteralText"/>
@@ -479,12 +777,14 @@
         </w:rPr>
         <w:t>Kml</w:t>
       </w:r>
+      <w:proofErr w:type="spellEnd"/>
       <w:r>
         <w:rPr>
           <w:rStyle w:val="RTiSWDocLiteralText"/>
         </w:rPr>
         <w:t>(</w:t>
       </w:r>
+      <w:proofErr w:type="gramEnd"/>
       <w:r>
         <w:rPr>
           <w:rStyle w:val="RTiSWDocLiteralText"/>
@@ -525,9 +825,22 @@
     <w:p/>
     <w:p>
       <w:pPr>
+        <w:rPr>
+          <w:rFonts w:ascii="Arial" w:hAnsi="Arial"/>
+          <w:b/>
+          <w:sz w:val="20"/>
+        </w:rPr>
+      </w:pPr>
+      <w:r>
+        <w:br w:type="page"/>
+      </w:r>
+    </w:p>
+    <w:p>
+      <w:pPr>
         <w:pStyle w:val="RTiSWDocFigureTableTitle"/>
       </w:pPr>
       <w:r>
+        <w:lastRenderedPageBreak/>
         <w:t>Command Parameters</w:t>
       </w:r>
     </w:p>
@@ -552,12 +865,6 @@
         <w:gridCol w:w="1823"/>
       </w:tblGrid>
       <w:tr>
-        <w:tblPrEx>
-          <w:tblCellMar>
-            <w:top w:w="0" w:type="dxa"/>
-            <w:bottom w:w="0" w:type="dxa"/>
-          </w:tblCellMar>
-        </w:tblPrEx>
         <w:trPr>
           <w:tblHeader/>
           <w:jc w:val="center"/>
@@ -606,12 +913,6 @@
         </w:tc>
       </w:tr>
       <w:tr>
-        <w:tblPrEx>
-          <w:tblCellMar>
-            <w:top w:w="0" w:type="dxa"/>
-            <w:bottom w:w="0" w:type="dxa"/>
-          </w:tblCellMar>
-        </w:tblPrEx>
         <w:trPr>
           <w:jc w:val="center"/>
         </w:trPr>
@@ -625,12 +926,14 @@
                 <w:rStyle w:val="RTiSWDocLiteralText"/>
               </w:rPr>
             </w:pPr>
+            <w:proofErr w:type="spellStart"/>
             <w:r>
               <w:rPr>
                 <w:rStyle w:val="RTiSWDocLiteralText"/>
               </w:rPr>
               <w:t>TableID</w:t>
             </w:r>
+            <w:proofErr w:type="spellEnd"/>
           </w:p>
         </w:tc>
         <w:tc>
@@ -661,12 +964,6 @@
         </w:tc>
       </w:tr>
       <w:tr>
-        <w:tblPrEx>
-          <w:tblCellMar>
-            <w:top w:w="0" w:type="dxa"/>
-            <w:bottom w:w="0" w:type="dxa"/>
-          </w:tblCellMar>
-        </w:tblPrEx>
         <w:trPr>
           <w:jc w:val="center"/>
         </w:trPr>
@@ -680,6 +977,7 @@
                 <w:rStyle w:val="RTiSWDocLiteralText"/>
               </w:rPr>
             </w:pPr>
+            <w:proofErr w:type="spellStart"/>
             <w:r>
               <w:rPr>
                 <w:rStyle w:val="RTiSWDocLiteralText"/>
@@ -692,6 +990,7 @@
               </w:rPr>
               <w:t>File</w:t>
             </w:r>
+            <w:proofErr w:type="spellEnd"/>
           </w:p>
         </w:tc>
         <w:tc>
@@ -734,12 +1033,6 @@
         </w:tc>
       </w:tr>
       <w:tr>
-        <w:tblPrEx>
-          <w:tblCellMar>
-            <w:top w:w="0" w:type="dxa"/>
-            <w:bottom w:w="0" w:type="dxa"/>
-          </w:tblCellMar>
-        </w:tblPrEx>
         <w:trPr>
           <w:jc w:val="center"/>
         </w:trPr>
@@ -800,12 +1093,6 @@
         </w:tc>
       </w:tr>
       <w:tr>
-        <w:tblPrEx>
-          <w:tblCellMar>
-            <w:top w:w="0" w:type="dxa"/>
-            <w:bottom w:w="0" w:type="dxa"/>
-          </w:tblCellMar>
-        </w:tblPrEx>
         <w:trPr>
           <w:jc w:val="center"/>
         </w:trPr>
@@ -833,13 +1120,7 @@
           </w:tcPr>
           <w:p>
             <w:r>
-              <w:t xml:space="preserve">The </w:t>
-            </w:r>
-            <w:r>
-              <w:t>description for</w:t>
-            </w:r>
-            <w:r>
-              <w:t xml:space="preserve"> the layer, corresponding to the </w:t>
+              <w:t xml:space="preserve">The description for the layer, corresponding to the </w:t>
             </w:r>
             <w:r>
               <w:rPr>
@@ -884,12 +1165,6 @@
         </w:tc>
       </w:tr>
       <w:tr>
-        <w:tblPrEx>
-          <w:tblCellMar>
-            <w:top w:w="0" w:type="dxa"/>
-            <w:bottom w:w="0" w:type="dxa"/>
-          </w:tblCellMar>
-        </w:tblPrEx>
         <w:trPr>
           <w:jc w:val="center"/>
         </w:trPr>
@@ -903,12 +1178,14 @@
                 <w:rStyle w:val="RTiSWDocLiteralText"/>
               </w:rPr>
             </w:pPr>
+            <w:proofErr w:type="spellStart"/>
             <w:r>
               <w:rPr>
                 <w:rStyle w:val="RTiSWDocLiteralText"/>
               </w:rPr>
               <w:t>Placemark</w:t>
             </w:r>
+            <w:proofErr w:type="spellEnd"/>
           </w:p>
           <w:p>
             <w:pPr>
@@ -916,12 +1193,14 @@
                 <w:rStyle w:val="RTiSWDocLiteralText"/>
               </w:rPr>
             </w:pPr>
+            <w:proofErr w:type="spellStart"/>
             <w:r>
               <w:rPr>
                 <w:rStyle w:val="RTiSWDocLiteralText"/>
               </w:rPr>
               <w:t>NameColumn</w:t>
             </w:r>
+            <w:proofErr w:type="spellEnd"/>
           </w:p>
         </w:tc>
         <w:tc>
@@ -933,13 +1212,35 @@
               <w:t xml:space="preserve">The </w:t>
             </w:r>
             <w:r>
-              <w:t xml:space="preserve">name of the table column that contains placemark names, corresponding to the KML </w:t>
-            </w:r>
-            <w:r>
-              <w:rPr>
-                <w:rStyle w:val="RTiSWDocLiteralText"/>
-              </w:rPr>
-              <w:t>&lt;Placemark&gt;&lt;name&gt;</w:t>
+              <w:t xml:space="preserve">name of the table column that contains </w:t>
+            </w:r>
+            <w:proofErr w:type="spellStart"/>
+            <w:r>
+              <w:t>placemark</w:t>
+            </w:r>
+            <w:proofErr w:type="spellEnd"/>
+            <w:r>
+              <w:t xml:space="preserve"> names, corresponding to the KML </w:t>
+            </w:r>
+            <w:r>
+              <w:rPr>
+                <w:rStyle w:val="RTiSWDocLiteralText"/>
+              </w:rPr>
+              <w:t>&lt;</w:t>
+            </w:r>
+            <w:proofErr w:type="spellStart"/>
+            <w:r>
+              <w:rPr>
+                <w:rStyle w:val="RTiSWDocLiteralText"/>
+              </w:rPr>
+              <w:t>Placemark</w:t>
+            </w:r>
+            <w:proofErr w:type="spellEnd"/>
+            <w:r>
+              <w:rPr>
+                <w:rStyle w:val="RTiSWDocLiteralText"/>
+              </w:rPr>
+              <w:t>&gt;&lt;name&gt;</w:t>
             </w:r>
             <w:r>
               <w:t xml:space="preserve"> element.</w:t>
@@ -963,12 +1264,6 @@
         </w:tc>
       </w:tr>
       <w:tr>
-        <w:tblPrEx>
-          <w:tblCellMar>
-            <w:top w:w="0" w:type="dxa"/>
-            <w:bottom w:w="0" w:type="dxa"/>
-          </w:tblCellMar>
-        </w:tblPrEx>
         <w:trPr>
           <w:jc w:val="center"/>
         </w:trPr>
@@ -982,12 +1277,14 @@
                 <w:rStyle w:val="RTiSWDocLiteralText"/>
               </w:rPr>
             </w:pPr>
+            <w:proofErr w:type="spellStart"/>
             <w:r>
               <w:rPr>
                 <w:rStyle w:val="RTiSWDocLiteralText"/>
               </w:rPr>
               <w:t>Placemark</w:t>
             </w:r>
+            <w:proofErr w:type="spellEnd"/>
           </w:p>
           <w:p>
             <w:pPr>
@@ -1012,7 +1309,6 @@
               <w:rPr>
                 <w:rStyle w:val="RTiSWDocLiteralText"/>
               </w:rPr>
-              <w:lastRenderedPageBreak/>
               <w:t>Column</w:t>
             </w:r>
           </w:p>
@@ -1023,15 +1319,35 @@
           </w:tcPr>
           <w:p>
             <w:r>
-              <w:lastRenderedPageBreak/>
-              <w:t xml:space="preserve">The name of the table column that contains placemark descriptions, corresponding to the KML </w:t>
-            </w:r>
-            <w:r>
-              <w:rPr>
-                <w:rStyle w:val="RTiSWDocLiteralText"/>
-              </w:rPr>
-              <w:lastRenderedPageBreak/>
-              <w:t>&lt;Placemark&gt;&lt;description&gt;</w:t>
+              <w:t xml:space="preserve">The name of the table column that contains </w:t>
+            </w:r>
+            <w:proofErr w:type="spellStart"/>
+            <w:r>
+              <w:t>placemark</w:t>
+            </w:r>
+            <w:proofErr w:type="spellEnd"/>
+            <w:r>
+              <w:t xml:space="preserve"> descriptions, corresponding to the KML </w:t>
+            </w:r>
+            <w:r>
+              <w:rPr>
+                <w:rStyle w:val="RTiSWDocLiteralText"/>
+              </w:rPr>
+              <w:t>&lt;</w:t>
+            </w:r>
+            <w:proofErr w:type="spellStart"/>
+            <w:r>
+              <w:rPr>
+                <w:rStyle w:val="RTiSWDocLiteralText"/>
+              </w:rPr>
+              <w:t>Placemark</w:t>
+            </w:r>
+            <w:proofErr w:type="spellEnd"/>
+            <w:r>
+              <w:rPr>
+                <w:rStyle w:val="RTiSWDocLiteralText"/>
+              </w:rPr>
+              <w:t>&gt;&lt;description&gt;</w:t>
             </w:r>
             <w:r>
               <w:t xml:space="preserve"> element.</w:t>
@@ -1052,19 +1368,12 @@
               </w:rPr>
             </w:pPr>
             <w:r>
-              <w:lastRenderedPageBreak/>
               <w:t>Blank</w:t>
             </w:r>
           </w:p>
         </w:tc>
       </w:tr>
       <w:tr>
-        <w:tblPrEx>
-          <w:tblCellMar>
-            <w:top w:w="0" w:type="dxa"/>
-            <w:bottom w:w="0" w:type="dxa"/>
-          </w:tblCellMar>
-        </w:tblPrEx>
         <w:trPr>
           <w:jc w:val="center"/>
         </w:trPr>
@@ -1082,7 +1391,6 @@
               <w:rPr>
                 <w:rStyle w:val="RTiSWDocLiteralText"/>
               </w:rPr>
-              <w:lastRenderedPageBreak/>
               <w:t>Longitude</w:t>
             </w:r>
           </w:p>
@@ -1106,13 +1414,7 @@
           </w:tcPr>
           <w:p>
             <w:r>
-              <w:t xml:space="preserve">The name of the table column that contains </w:t>
-            </w:r>
-            <w:r>
-              <w:t>longitude</w:t>
-            </w:r>
-            <w:r>
-              <w:t xml:space="preserve">, corresponding to the KML </w:t>
+              <w:t xml:space="preserve">The name of the table column that contains longitude, corresponding to the KML </w:t>
             </w:r>
             <w:r>
               <w:rPr>
@@ -1161,12 +1463,6 @@
         </w:tc>
       </w:tr>
       <w:tr>
-        <w:tblPrEx>
-          <w:tblCellMar>
-            <w:top w:w="0" w:type="dxa"/>
-            <w:bottom w:w="0" w:type="dxa"/>
-          </w:tblCellMar>
-        </w:tblPrEx>
         <w:trPr>
           <w:jc w:val="center"/>
         </w:trPr>
@@ -1262,12 +1558,6 @@
         </w:tc>
       </w:tr>
       <w:tr>
-        <w:tblPrEx>
-          <w:tblCellMar>
-            <w:top w:w="0" w:type="dxa"/>
-            <w:bottom w:w="0" w:type="dxa"/>
-          </w:tblCellMar>
-        </w:tblPrEx>
         <w:trPr>
           <w:jc w:val="center"/>
         </w:trPr>
@@ -1308,13 +1598,7 @@
           </w:tcPr>
           <w:p>
             <w:r>
-              <w:t xml:space="preserve">The name of the table column that contains </w:t>
-            </w:r>
-            <w:r>
-              <w:t>elevation,</w:t>
-            </w:r>
-            <w:r>
-              <w:t xml:space="preserve"> corresponding to the KML </w:t>
+              <w:t xml:space="preserve">The name of the table column that contains elevation, corresponding to the KML </w:t>
             </w:r>
             <w:r>
               <w:rPr>
@@ -1363,12 +1647,6 @@
         </w:tc>
       </w:tr>
       <w:tr>
-        <w:tblPrEx>
-          <w:tblCellMar>
-            <w:top w:w="0" w:type="dxa"/>
-            <w:bottom w:w="0" w:type="dxa"/>
-          </w:tblCellMar>
-        </w:tblPrEx>
         <w:trPr>
           <w:jc w:val="center"/>
         </w:trPr>
@@ -1382,11 +1660,26 @@
                 <w:rStyle w:val="RTiSWDocLiteralText"/>
               </w:rPr>
             </w:pPr>
-            <w:r>
-              <w:rPr>
-                <w:rStyle w:val="RTiSWDocLiteralText"/>
-              </w:rPr>
-              <w:t>StyleInsert</w:t>
+            <w:proofErr w:type="spellStart"/>
+            <w:r>
+              <w:rPr>
+                <w:rStyle w:val="RTiSWDocLiteralText"/>
+              </w:rPr>
+              <w:t>WKTGeometry</w:t>
+            </w:r>
+            <w:proofErr w:type="spellEnd"/>
+          </w:p>
+          <w:p>
+            <w:pPr>
+              <w:rPr>
+                <w:rStyle w:val="RTiSWDocLiteralText"/>
+              </w:rPr>
+            </w:pPr>
+            <w:r>
+              <w:rPr>
+                <w:rStyle w:val="RTiSWDocLiteralText"/>
+              </w:rPr>
+              <w:t>Column</w:t>
             </w:r>
           </w:p>
         </w:tc>
@@ -1396,83 +1689,7 @@
           </w:tcPr>
           <w:p>
             <w:r>
-              <w:t xml:space="preserve">Text containing </w:t>
-            </w:r>
-            <w:r>
-              <w:rPr>
-                <w:rStyle w:val="RTiSWDocLiteralText"/>
-              </w:rPr>
-              <w:t>&lt;Style&gt;</w:t>
-            </w:r>
-            <w:r>
-              <w:t xml:space="preserve"> and </w:t>
-            </w:r>
-            <w:r>
-              <w:rPr>
-                <w:rStyle w:val="RTiSWDocLiteralText"/>
-              </w:rPr>
-              <w:t>&lt;StyleMap&gt;</w:t>
-            </w:r>
-            <w:r>
-              <w:t xml:space="preserve"> element text, which will be inserted in the KML file.</w:t>
-            </w:r>
-          </w:p>
-        </w:tc>
-        <w:tc>
-          <w:tcPr>
-            <w:tcW w:w="1823" w:type="dxa"/>
-          </w:tcPr>
-          <w:p>
-            <w:r>
-              <w:t>No styles.</w:t>
-            </w:r>
-          </w:p>
-        </w:tc>
-      </w:tr>
-      <w:tr>
-        <w:tblPrEx>
-          <w:tblCellMar>
-            <w:top w:w="0" w:type="dxa"/>
-            <w:bottom w:w="0" w:type="dxa"/>
-          </w:tblCellMar>
-        </w:tblPrEx>
-        <w:trPr>
-          <w:jc w:val="center"/>
-        </w:trPr>
-        <w:tc>
-          <w:tcPr>
-            <w:tcW w:w="1854" w:type="dxa"/>
-          </w:tcPr>
-          <w:p>
-            <w:pPr>
-              <w:rPr>
-                <w:rStyle w:val="RTiSWDocLiteralText"/>
-              </w:rPr>
-            </w:pPr>
-            <w:r>
-              <w:rPr>
-                <w:rStyle w:val="RTiSWDocLiteralText"/>
-              </w:rPr>
-              <w:t>StyleFile</w:t>
-            </w:r>
-          </w:p>
-        </w:tc>
-        <w:tc>
-          <w:tcPr>
-            <w:tcW w:w="5251" w:type="dxa"/>
-          </w:tcPr>
-          <w:p>
-            <w:r>
-              <w:t xml:space="preserve">Similar to </w:t>
-            </w:r>
-            <w:r>
-              <w:rPr>
-                <w:rStyle w:val="RTiSWDocLiteralText"/>
-              </w:rPr>
-              <w:t>StyleInsert</w:t>
-            </w:r>
-            <w:r>
-              <w:t>; however, the style information to be inserted is read from the specified file.</w:t>
+              <w:t>The name of the table column that contains Well Known Text (WKT) geometry strings.</w:t>
             </w:r>
           </w:p>
         </w:tc>
@@ -1484,12 +1701,6 @@
         </w:tc>
       </w:tr>
       <w:tr>
-        <w:tblPrEx>
-          <w:tblCellMar>
-            <w:top w:w="0" w:type="dxa"/>
-            <w:bottom w:w="0" w:type="dxa"/>
-          </w:tblCellMar>
-        </w:tblPrEx>
         <w:trPr>
           <w:jc w:val="center"/>
         </w:trPr>
@@ -1503,12 +1714,14 @@
                 <w:rStyle w:val="RTiSWDocLiteralText"/>
               </w:rPr>
             </w:pPr>
-            <w:r>
-              <w:rPr>
-                <w:rStyle w:val="RTiSWDocLiteralText"/>
-              </w:rPr>
-              <w:t>StyleUrl</w:t>
-            </w:r>
+            <w:proofErr w:type="spellStart"/>
+            <w:r>
+              <w:rPr>
+                <w:rStyle w:val="RTiSWDocLiteralText"/>
+              </w:rPr>
+              <w:t>StyleInsert</w:t>
+            </w:r>
+            <w:proofErr w:type="spellEnd"/>
           </w:p>
         </w:tc>
         <w:tc>
@@ -1517,43 +1730,39 @@
           </w:tcPr>
           <w:p>
             <w:r>
-              <w:t xml:space="preserve">Specifies the </w:t>
-            </w:r>
-            <w:r>
-              <w:rPr>
-                <w:rStyle w:val="RTiSWDocLiteralText"/>
-              </w:rPr>
-              <w:t>&lt;StyleMap&gt;</w:t>
-            </w:r>
-            <w:r>
-              <w:t xml:space="preserve"> element to use for each placemark in the layer.  For example, specify as </w:t>
-            </w:r>
-            <w:r>
-              <w:rPr>
-                <w:rStyle w:val="RTiSWDocLiteralText"/>
-              </w:rPr>
-              <w:t>#myStyleMap</w:t>
-            </w:r>
-            <w:r>
-              <w:t xml:space="preserve"> to match a style map included in the KML file with the </w:t>
-            </w:r>
-            <w:r>
-              <w:rPr>
-                <w:rStyle w:val="RTiSWDocLiteralText"/>
-              </w:rPr>
-              <w:t>StyleInsert</w:t>
-            </w:r>
-            <w:r>
-              <w:t xml:space="preserve"> or </w:t>
-            </w:r>
-            <w:r>
-              <w:rPr>
-                <w:rStyle w:val="RTiSWDocLiteralText"/>
-              </w:rPr>
-              <w:t>StyleFile</w:t>
-            </w:r>
-            <w:r>
-              <w:t xml:space="preserve"> parameter.</w:t>
+              <w:t xml:space="preserve">Text containing </w:t>
+            </w:r>
+            <w:r>
+              <w:rPr>
+                <w:rStyle w:val="RTiSWDocLiteralText"/>
+              </w:rPr>
+              <w:t>&lt;Style&gt;</w:t>
+            </w:r>
+            <w:r>
+              <w:t xml:space="preserve"> and </w:t>
+            </w:r>
+            <w:r>
+              <w:rPr>
+                <w:rStyle w:val="RTiSWDocLiteralText"/>
+              </w:rPr>
+              <w:t>&lt;</w:t>
+            </w:r>
+            <w:proofErr w:type="spellStart"/>
+            <w:r>
+              <w:rPr>
+                <w:rStyle w:val="RTiSWDocLiteralText"/>
+              </w:rPr>
+              <w:t>StyleMap</w:t>
+            </w:r>
+            <w:proofErr w:type="spellEnd"/>
+            <w:r>
+              <w:rPr>
+                <w:rStyle w:val="RTiSWDocLiteralText"/>
+              </w:rPr>
+              <w:t>&gt;</w:t>
+            </w:r>
+            <w:r>
+              <w:t xml:space="preserve"> element text, which will be inserted in the KML file.</w:t>
             </w:r>
           </w:p>
         </w:tc>
@@ -1563,12 +1772,179 @@
           </w:tcPr>
           <w:p>
             <w:r>
-              <w:t>Default KML style.</w:t>
+              <w:t>No styles.</w:t>
             </w:r>
           </w:p>
         </w:tc>
       </w:tr>
-      <w:bookmarkEnd w:id="0"/>
+      <w:tr>
+        <w:trPr>
+          <w:jc w:val="center"/>
+        </w:trPr>
+        <w:tc>
+          <w:tcPr>
+            <w:tcW w:w="1854" w:type="dxa"/>
+          </w:tcPr>
+          <w:p>
+            <w:pPr>
+              <w:rPr>
+                <w:rStyle w:val="RTiSWDocLiteralText"/>
+              </w:rPr>
+            </w:pPr>
+            <w:proofErr w:type="spellStart"/>
+            <w:r>
+              <w:rPr>
+                <w:rStyle w:val="RTiSWDocLiteralText"/>
+              </w:rPr>
+              <w:t>StyleFile</w:t>
+            </w:r>
+            <w:proofErr w:type="spellEnd"/>
+          </w:p>
+        </w:tc>
+        <w:tc>
+          <w:tcPr>
+            <w:tcW w:w="5251" w:type="dxa"/>
+          </w:tcPr>
+          <w:p>
+            <w:r>
+              <w:t xml:space="preserve">Similar to </w:t>
+            </w:r>
+            <w:proofErr w:type="spellStart"/>
+            <w:r>
+              <w:rPr>
+                <w:rStyle w:val="RTiSWDocLiteralText"/>
+              </w:rPr>
+              <w:t>StyleInsert</w:t>
+            </w:r>
+            <w:proofErr w:type="spellEnd"/>
+            <w:r>
+              <w:t>; however, the style information to be inserted is read from the specified file.</w:t>
+            </w:r>
+          </w:p>
+        </w:tc>
+        <w:tc>
+          <w:tcPr>
+            <w:tcW w:w="1823" w:type="dxa"/>
+          </w:tcPr>
+          <w:p/>
+        </w:tc>
+      </w:tr>
+      <w:tr>
+        <w:trPr>
+          <w:jc w:val="center"/>
+        </w:trPr>
+        <w:tc>
+          <w:tcPr>
+            <w:tcW w:w="1854" w:type="dxa"/>
+          </w:tcPr>
+          <w:p>
+            <w:pPr>
+              <w:rPr>
+                <w:rStyle w:val="RTiSWDocLiteralText"/>
+              </w:rPr>
+            </w:pPr>
+            <w:proofErr w:type="spellStart"/>
+            <w:r>
+              <w:rPr>
+                <w:rStyle w:val="RTiSWDocLiteralText"/>
+              </w:rPr>
+              <w:t>StyleUrl</w:t>
+            </w:r>
+            <w:proofErr w:type="spellEnd"/>
+          </w:p>
+        </w:tc>
+        <w:tc>
+          <w:tcPr>
+            <w:tcW w:w="5251" w:type="dxa"/>
+          </w:tcPr>
+          <w:p>
+            <w:r>
+              <w:t xml:space="preserve">Specifies the </w:t>
+            </w:r>
+            <w:r>
+              <w:rPr>
+                <w:rStyle w:val="RTiSWDocLiteralText"/>
+              </w:rPr>
+              <w:t>&lt;</w:t>
+            </w:r>
+            <w:proofErr w:type="spellStart"/>
+            <w:r>
+              <w:rPr>
+                <w:rStyle w:val="RTiSWDocLiteralText"/>
+              </w:rPr>
+              <w:t>StyleMap</w:t>
+            </w:r>
+            <w:proofErr w:type="spellEnd"/>
+            <w:r>
+              <w:rPr>
+                <w:rStyle w:val="RTiSWDocLiteralText"/>
+              </w:rPr>
+              <w:t>&gt;</w:t>
+            </w:r>
+            <w:r>
+              <w:t xml:space="preserve"> element to use for each </w:t>
+            </w:r>
+            <w:proofErr w:type="spellStart"/>
+            <w:r>
+              <w:t>placemark</w:t>
+            </w:r>
+            <w:proofErr w:type="spellEnd"/>
+            <w:r>
+              <w:t xml:space="preserve"> in the layer.  For example, specify as </w:t>
+            </w:r>
+            <w:r>
+              <w:rPr>
+                <w:rStyle w:val="RTiSWDocLiteralText"/>
+              </w:rPr>
+              <w:t>#</w:t>
+            </w:r>
+            <w:proofErr w:type="spellStart"/>
+            <w:r>
+              <w:rPr>
+                <w:rStyle w:val="RTiSWDocLiteralText"/>
+              </w:rPr>
+              <w:t>myStyleMap</w:t>
+            </w:r>
+            <w:proofErr w:type="spellEnd"/>
+            <w:r>
+              <w:t xml:space="preserve"> to match a style map included in the KML file with the </w:t>
+            </w:r>
+            <w:proofErr w:type="spellStart"/>
+            <w:r>
+              <w:rPr>
+                <w:rStyle w:val="RTiSWDocLiteralText"/>
+              </w:rPr>
+              <w:t>StyleInsert</w:t>
+            </w:r>
+            <w:proofErr w:type="spellEnd"/>
+            <w:r>
+              <w:t xml:space="preserve"> or </w:t>
+            </w:r>
+            <w:proofErr w:type="spellStart"/>
+            <w:r>
+              <w:rPr>
+                <w:rStyle w:val="RTiSWDocLiteralText"/>
+              </w:rPr>
+              <w:t>StyleFile</w:t>
+            </w:r>
+            <w:proofErr w:type="spellEnd"/>
+            <w:r>
+              <w:t xml:space="preserve"> parameter.</w:t>
+            </w:r>
+          </w:p>
+        </w:tc>
+        <w:tc>
+          <w:tcPr>
+            <w:tcW w:w="1823" w:type="dxa"/>
+          </w:tcPr>
+          <w:p>
+            <w:r>
+              <w:t>Default KML style.</w:t>
+            </w:r>
+          </w:p>
+        </w:tc>
+      </w:tr>
+      <w:bookmarkEnd w:id="1"/>
     </w:tbl>
     <w:p>
       <w:pPr>
@@ -1615,22 +1991,54 @@
           <w:rStyle w:val="RTiSWDocLiteralText"/>
           <w:sz w:val="20"/>
         </w:rPr>
-        <w:t>&lt;Style id="highlightPlacemark"&gt;</w:t>
-      </w:r>
-    </w:p>
-    <w:p>
-      <w:pPr>
-        <w:rPr>
-          <w:rStyle w:val="RTiSWDocLiteralText"/>
-          <w:sz w:val="20"/>
-        </w:rPr>
-      </w:pPr>
-      <w:r>
-        <w:rPr>
-          <w:rStyle w:val="RTiSWDocLiteralText"/>
-          <w:sz w:val="20"/>
-        </w:rPr>
-        <w:t xml:space="preserve">  &lt;IconStyle&gt;</w:t>
+        <w:t>&lt;Style id="</w:t>
+      </w:r>
+      <w:proofErr w:type="spellStart"/>
+      <w:r>
+        <w:rPr>
+          <w:rStyle w:val="RTiSWDocLiteralText"/>
+          <w:sz w:val="20"/>
+        </w:rPr>
+        <w:t>highlightPlacemark</w:t>
+      </w:r>
+      <w:proofErr w:type="spellEnd"/>
+      <w:r>
+        <w:rPr>
+          <w:rStyle w:val="RTiSWDocLiteralText"/>
+          <w:sz w:val="20"/>
+        </w:rPr>
+        <w:t>"&gt;</w:t>
+      </w:r>
+    </w:p>
+    <w:p>
+      <w:pPr>
+        <w:rPr>
+          <w:rStyle w:val="RTiSWDocLiteralText"/>
+          <w:sz w:val="20"/>
+        </w:rPr>
+      </w:pPr>
+      <w:r>
+        <w:rPr>
+          <w:rStyle w:val="RTiSWDocLiteralText"/>
+          <w:sz w:val="20"/>
+        </w:rPr>
+        <w:t xml:space="preserve">  &lt;</w:t>
+      </w:r>
+      <w:proofErr w:type="spellStart"/>
+      <w:r>
+        <w:rPr>
+          <w:rStyle w:val="RTiSWDocLiteralText"/>
+          <w:sz w:val="20"/>
+        </w:rPr>
+        <w:t>IconStyle</w:t>
+      </w:r>
+      <w:proofErr w:type="spellEnd"/>
+      <w:r>
+        <w:rPr>
+          <w:rStyle w:val="RTiSWDocLiteralText"/>
+          <w:sz w:val="20"/>
+        </w:rPr>
+        <w:t>&gt;</w:t>
       </w:r>
     </w:p>
     <w:p>
@@ -1690,7 +2098,23 @@
           <w:rStyle w:val="RTiSWDocLiteralText"/>
           <w:sz w:val="20"/>
         </w:rPr>
-        <w:t xml:space="preserve">  &lt;/IconStyle&gt;</w:t>
+        <w:t xml:space="preserve">  &lt;/</w:t>
+      </w:r>
+      <w:proofErr w:type="spellStart"/>
+      <w:r>
+        <w:rPr>
+          <w:rStyle w:val="RTiSWDocLiteralText"/>
+          <w:sz w:val="20"/>
+        </w:rPr>
+        <w:t>IconStyle</w:t>
+      </w:r>
+      <w:proofErr w:type="spellEnd"/>
+      <w:r>
+        <w:rPr>
+          <w:rStyle w:val="RTiSWDocLiteralText"/>
+          <w:sz w:val="20"/>
+        </w:rPr>
+        <w:t>&gt;</w:t>
       </w:r>
     </w:p>
     <w:p>
@@ -1720,22 +2144,55 @@
           <w:rStyle w:val="RTiSWDocLiteralText"/>
           <w:sz w:val="20"/>
         </w:rPr>
-        <w:t>&lt;Style id="normalPlacemark"&gt;</w:t>
-      </w:r>
-    </w:p>
-    <w:p>
-      <w:pPr>
-        <w:rPr>
-          <w:rStyle w:val="RTiSWDocLiteralText"/>
-          <w:sz w:val="20"/>
-        </w:rPr>
-      </w:pPr>
-      <w:r>
-        <w:rPr>
-          <w:rStyle w:val="RTiSWDocLiteralText"/>
-          <w:sz w:val="20"/>
-        </w:rPr>
-        <w:t xml:space="preserve">  &lt;IconStyle&gt;</w:t>
+        <w:t>&lt;Style id="</w:t>
+      </w:r>
+      <w:proofErr w:type="spellStart"/>
+      <w:r>
+        <w:rPr>
+          <w:rStyle w:val="RTiSWDocLiteralText"/>
+          <w:sz w:val="20"/>
+        </w:rPr>
+        <w:t>normalPlacemark</w:t>
+      </w:r>
+      <w:proofErr w:type="spellEnd"/>
+      <w:r>
+        <w:rPr>
+          <w:rStyle w:val="RTiSWDocLiteralText"/>
+          <w:sz w:val="20"/>
+        </w:rPr>
+        <w:t>"&gt;</w:t>
+      </w:r>
+    </w:p>
+    <w:p>
+      <w:pPr>
+        <w:rPr>
+          <w:rStyle w:val="RTiSWDocLiteralText"/>
+          <w:sz w:val="20"/>
+        </w:rPr>
+      </w:pPr>
+      <w:r>
+        <w:rPr>
+          <w:rStyle w:val="RTiSWDocLiteralText"/>
+          <w:sz w:val="20"/>
+        </w:rPr>
+        <w:lastRenderedPageBreak/>
+        <w:t xml:space="preserve">  &lt;</w:t>
+      </w:r>
+      <w:proofErr w:type="spellStart"/>
+      <w:r>
+        <w:rPr>
+          <w:rStyle w:val="RTiSWDocLiteralText"/>
+          <w:sz w:val="20"/>
+        </w:rPr>
+        <w:t>IconStyle</w:t>
+      </w:r>
+      <w:proofErr w:type="spellEnd"/>
+      <w:r>
+        <w:rPr>
+          <w:rStyle w:val="RTiSWDocLiteralText"/>
+          <w:sz w:val="20"/>
+        </w:rPr>
+        <w:t>&gt;</w:t>
       </w:r>
     </w:p>
     <w:p>
@@ -1795,7 +2252,23 @@
           <w:rStyle w:val="RTiSWDocLiteralText"/>
           <w:sz w:val="20"/>
         </w:rPr>
-        <w:t xml:space="preserve">  &lt;/IconStyle&gt;</w:t>
+        <w:t xml:space="preserve">  &lt;/</w:t>
+      </w:r>
+      <w:proofErr w:type="spellStart"/>
+      <w:r>
+        <w:rPr>
+          <w:rStyle w:val="RTiSWDocLiteralText"/>
+          <w:sz w:val="20"/>
+        </w:rPr>
+        <w:t>IconStyle</w:t>
+      </w:r>
+      <w:proofErr w:type="spellEnd"/>
+      <w:r>
+        <w:rPr>
+          <w:rStyle w:val="RTiSWDocLiteralText"/>
+          <w:sz w:val="20"/>
+        </w:rPr>
+        <w:t>&gt;</w:t>
       </w:r>
     </w:p>
     <w:p>
@@ -1825,7 +2298,39 @@
           <w:rStyle w:val="RTiSWDocLiteralText"/>
           <w:sz w:val="20"/>
         </w:rPr>
-        <w:t>&lt;StyleMap id="exampleStyleMap"&gt;</w:t>
+        <w:t>&lt;</w:t>
+      </w:r>
+      <w:proofErr w:type="spellStart"/>
+      <w:r>
+        <w:rPr>
+          <w:rStyle w:val="RTiSWDocLiteralText"/>
+          <w:sz w:val="20"/>
+        </w:rPr>
+        <w:t>StyleMap</w:t>
+      </w:r>
+      <w:proofErr w:type="spellEnd"/>
+      <w:r>
+        <w:rPr>
+          <w:rStyle w:val="RTiSWDocLiteralText"/>
+          <w:sz w:val="20"/>
+        </w:rPr>
+        <w:t xml:space="preserve"> id="</w:t>
+      </w:r>
+      <w:proofErr w:type="spellStart"/>
+      <w:r>
+        <w:rPr>
+          <w:rStyle w:val="RTiSWDocLiteralText"/>
+          <w:sz w:val="20"/>
+        </w:rPr>
+        <w:t>exampleStyleMap</w:t>
+      </w:r>
+      <w:proofErr w:type="spellEnd"/>
+      <w:r>
+        <w:rPr>
+          <w:rStyle w:val="RTiSWDocLiteralText"/>
+          <w:sz w:val="20"/>
+        </w:rPr>
+        <w:t>"&gt;</w:t>
       </w:r>
     </w:p>
     <w:p>
@@ -1855,22 +2360,88 @@
           <w:rStyle w:val="RTiSWDocLiteralText"/>
           <w:sz w:val="20"/>
         </w:rPr>
-        <w:t xml:space="preserve">    &lt;key&gt;normal&lt;/key&gt;</w:t>
-      </w:r>
-    </w:p>
-    <w:p>
-      <w:pPr>
-        <w:rPr>
-          <w:rStyle w:val="RTiSWDocLiteralText"/>
-          <w:sz w:val="20"/>
-        </w:rPr>
-      </w:pPr>
-      <w:r>
-        <w:rPr>
-          <w:rStyle w:val="RTiSWDocLiteralText"/>
-          <w:sz w:val="20"/>
-        </w:rPr>
-        <w:t xml:space="preserve">    &lt;styleUrl&gt;#normalPlacemark&lt;/styleUrl&gt;</w:t>
+        <w:t xml:space="preserve">    &lt;</w:t>
+      </w:r>
+      <w:proofErr w:type="gramStart"/>
+      <w:r>
+        <w:rPr>
+          <w:rStyle w:val="RTiSWDocLiteralText"/>
+          <w:sz w:val="20"/>
+        </w:rPr>
+        <w:t>key&gt;</w:t>
+      </w:r>
+      <w:proofErr w:type="gramEnd"/>
+      <w:r>
+        <w:rPr>
+          <w:rStyle w:val="RTiSWDocLiteralText"/>
+          <w:sz w:val="20"/>
+        </w:rPr>
+        <w:t>normal&lt;/key&gt;</w:t>
+      </w:r>
+    </w:p>
+    <w:p>
+      <w:pPr>
+        <w:rPr>
+          <w:rStyle w:val="RTiSWDocLiteralText"/>
+          <w:sz w:val="20"/>
+        </w:rPr>
+      </w:pPr>
+      <w:r>
+        <w:rPr>
+          <w:rStyle w:val="RTiSWDocLiteralText"/>
+          <w:sz w:val="20"/>
+        </w:rPr>
+        <w:t xml:space="preserve">    &lt;</w:t>
+      </w:r>
+      <w:proofErr w:type="spellStart"/>
+      <w:proofErr w:type="gramStart"/>
+      <w:r>
+        <w:rPr>
+          <w:rStyle w:val="RTiSWDocLiteralText"/>
+          <w:sz w:val="20"/>
+        </w:rPr>
+        <w:t>styleUrl</w:t>
+      </w:r>
+      <w:proofErr w:type="spellEnd"/>
+      <w:proofErr w:type="gramEnd"/>
+      <w:r>
+        <w:rPr>
+          <w:rStyle w:val="RTiSWDocLiteralText"/>
+          <w:sz w:val="20"/>
+        </w:rPr>
+        <w:t>&gt;#</w:t>
+      </w:r>
+      <w:proofErr w:type="spellStart"/>
+      <w:r>
+        <w:rPr>
+          <w:rStyle w:val="RTiSWDocLiteralText"/>
+          <w:sz w:val="20"/>
+        </w:rPr>
+        <w:t>normalPlacemark</w:t>
+      </w:r>
+      <w:proofErr w:type="spellEnd"/>
+      <w:r>
+        <w:rPr>
+          <w:rStyle w:val="RTiSWDocLiteralText"/>
+          <w:sz w:val="20"/>
+        </w:rPr>
+        <w:t>&lt;/</w:t>
+      </w:r>
+      <w:proofErr w:type="spellStart"/>
+      <w:r>
+        <w:rPr>
+          <w:rStyle w:val="RTiSWDocLiteralText"/>
+          <w:sz w:val="20"/>
+        </w:rPr>
+        <w:t>styleUrl</w:t>
+      </w:r>
+      <w:proofErr w:type="spellEnd"/>
+      <w:r>
+        <w:rPr>
+          <w:rStyle w:val="RTiSWDocLiteralText"/>
+          <w:sz w:val="20"/>
+        </w:rPr>
+        <w:t>&gt;</w:t>
       </w:r>
     </w:p>
     <w:p>
@@ -1915,22 +2486,88 @@
           <w:rStyle w:val="RTiSWDocLiteralText"/>
           <w:sz w:val="20"/>
         </w:rPr>
-        <w:t xml:space="preserve">    &lt;key&gt;highlight&lt;/key&gt;</w:t>
-      </w:r>
-    </w:p>
-    <w:p>
-      <w:pPr>
-        <w:rPr>
-          <w:rStyle w:val="RTiSWDocLiteralText"/>
-          <w:sz w:val="20"/>
-        </w:rPr>
-      </w:pPr>
-      <w:r>
-        <w:rPr>
-          <w:rStyle w:val="RTiSWDocLiteralText"/>
-          <w:sz w:val="20"/>
-        </w:rPr>
-        <w:t xml:space="preserve">    &lt;styleUrl&gt;#highlightPlacemark&lt;/styleUrl&gt;</w:t>
+        <w:t xml:space="preserve">    &lt;</w:t>
+      </w:r>
+      <w:proofErr w:type="gramStart"/>
+      <w:r>
+        <w:rPr>
+          <w:rStyle w:val="RTiSWDocLiteralText"/>
+          <w:sz w:val="20"/>
+        </w:rPr>
+        <w:t>key&gt;</w:t>
+      </w:r>
+      <w:proofErr w:type="gramEnd"/>
+      <w:r>
+        <w:rPr>
+          <w:rStyle w:val="RTiSWDocLiteralText"/>
+          <w:sz w:val="20"/>
+        </w:rPr>
+        <w:t>highlight&lt;/key&gt;</w:t>
+      </w:r>
+    </w:p>
+    <w:p>
+      <w:pPr>
+        <w:rPr>
+          <w:rStyle w:val="RTiSWDocLiteralText"/>
+          <w:sz w:val="20"/>
+        </w:rPr>
+      </w:pPr>
+      <w:r>
+        <w:rPr>
+          <w:rStyle w:val="RTiSWDocLiteralText"/>
+          <w:sz w:val="20"/>
+        </w:rPr>
+        <w:t xml:space="preserve">    &lt;</w:t>
+      </w:r>
+      <w:proofErr w:type="spellStart"/>
+      <w:proofErr w:type="gramStart"/>
+      <w:r>
+        <w:rPr>
+          <w:rStyle w:val="RTiSWDocLiteralText"/>
+          <w:sz w:val="20"/>
+        </w:rPr>
+        <w:t>styleUrl</w:t>
+      </w:r>
+      <w:proofErr w:type="spellEnd"/>
+      <w:proofErr w:type="gramEnd"/>
+      <w:r>
+        <w:rPr>
+          <w:rStyle w:val="RTiSWDocLiteralText"/>
+          <w:sz w:val="20"/>
+        </w:rPr>
+        <w:t>&gt;#</w:t>
+      </w:r>
+      <w:proofErr w:type="spellStart"/>
+      <w:r>
+        <w:rPr>
+          <w:rStyle w:val="RTiSWDocLiteralText"/>
+          <w:sz w:val="20"/>
+        </w:rPr>
+        <w:t>highlightPlacemark</w:t>
+      </w:r>
+      <w:proofErr w:type="spellEnd"/>
+      <w:r>
+        <w:rPr>
+          <w:rStyle w:val="RTiSWDocLiteralText"/>
+          <w:sz w:val="20"/>
+        </w:rPr>
+        <w:t>&lt;/</w:t>
+      </w:r>
+      <w:proofErr w:type="spellStart"/>
+      <w:r>
+        <w:rPr>
+          <w:rStyle w:val="RTiSWDocLiteralText"/>
+          <w:sz w:val="20"/>
+        </w:rPr>
+        <w:t>styleUrl</w:t>
+      </w:r>
+      <w:proofErr w:type="spellEnd"/>
+      <w:r>
+        <w:rPr>
+          <w:rStyle w:val="RTiSWDocLiteralText"/>
+          <w:sz w:val="20"/>
+        </w:rPr>
+        <w:t>&gt;</w:t>
       </w:r>
     </w:p>
     <w:p>
@@ -1960,7 +2597,23 @@
           <w:rStyle w:val="RTiSWDocLiteralText"/>
           <w:sz w:val="20"/>
         </w:rPr>
-        <w:t>&lt;/StyleMap&gt;</w:t>
+        <w:t>&lt;/</w:t>
+      </w:r>
+      <w:proofErr w:type="spellStart"/>
+      <w:r>
+        <w:rPr>
+          <w:rStyle w:val="RTiSWDocLiteralText"/>
+          <w:sz w:val="20"/>
+        </w:rPr>
+        <w:t>StyleMap</w:t>
+      </w:r>
+      <w:proofErr w:type="spellEnd"/>
+      <w:r>
+        <w:rPr>
+          <w:rStyle w:val="RTiSWDocLiteralText"/>
+          <w:sz w:val="20"/>
+        </w:rPr>
+        <w:t>&gt;</w:t>
       </w:r>
     </w:p>
     <w:p>
@@ -1980,7 +2633,7 @@
         <w:rPr>
           <w:color w:val="000000" w:themeColor="text1"/>
         </w:rPr>
-        <w:br w:type="page"/>
+        <w:t>The following is an example of the resulting KML file:</w:t>
       </w:r>
     </w:p>
     <w:p>
@@ -1989,13 +2642,742 @@
           <w:color w:val="000000" w:themeColor="text1"/>
         </w:rPr>
       </w:pPr>
-      <w:r>
+    </w:p>
+    <w:p>
+      <w:pPr>
+        <w:rPr>
+          <w:rStyle w:val="RTiSWDocLiteralText"/>
+        </w:rPr>
+      </w:pPr>
+      <w:proofErr w:type="gramStart"/>
+      <w:r>
+        <w:rPr>
+          <w:rStyle w:val="RTiSWDocLiteralText"/>
+        </w:rPr>
+        <w:t>&lt;?xml</w:t>
+      </w:r>
+      <w:proofErr w:type="gramEnd"/>
+      <w:r>
+        <w:rPr>
+          <w:rStyle w:val="RTiSWDocLiteralText"/>
+        </w:rPr>
+        <w:t xml:space="preserve"> version="1.0" encoding="UTF-8"?&gt;</w:t>
+      </w:r>
+    </w:p>
+    <w:p>
+      <w:pPr>
+        <w:rPr>
+          <w:rStyle w:val="RTiSWDocLiteralText"/>
+        </w:rPr>
+      </w:pPr>
+      <w:r>
+        <w:rPr>
+          <w:rStyle w:val="RTiSWDocLiteralText"/>
+        </w:rPr>
+        <w:t>&lt;</w:t>
+      </w:r>
+      <w:proofErr w:type="spellStart"/>
+      <w:r>
+        <w:rPr>
+          <w:rStyle w:val="RTiSWDocLiteralText"/>
+        </w:rPr>
+        <w:t>kml</w:t>
+      </w:r>
+      <w:proofErr w:type="spellEnd"/>
+      <w:r>
+        <w:rPr>
+          <w:rStyle w:val="RTiSWDocLiteralText"/>
+        </w:rPr>
+        <w:t xml:space="preserve"> </w:t>
+      </w:r>
+      <w:proofErr w:type="spellStart"/>
+      <w:r>
+        <w:rPr>
+          <w:rStyle w:val="RTiSWDocLiteralText"/>
+        </w:rPr>
+        <w:t>xmlns</w:t>
+      </w:r>
+      <w:proofErr w:type="spellEnd"/>
+      <w:r>
+        <w:rPr>
+          <w:rStyle w:val="RTiSWDocLiteralText"/>
+        </w:rPr>
+        <w:t>="http://www.opengis.net/kml/2.2"&gt;</w:t>
+      </w:r>
+    </w:p>
+    <w:p>
+      <w:pPr>
+        <w:rPr>
+          <w:rStyle w:val="RTiSWDocLiteralText"/>
+        </w:rPr>
+      </w:pPr>
+      <w:r>
+        <w:rPr>
+          <w:rStyle w:val="RTiSWDocLiteralText"/>
+        </w:rPr>
+        <w:t xml:space="preserve"> &lt;Document&gt;</w:t>
+      </w:r>
+    </w:p>
+    <w:p>
+      <w:pPr>
+        <w:rPr>
+          <w:rStyle w:val="RTiSWDocLiteralText"/>
+        </w:rPr>
+      </w:pPr>
+      <w:r>
+        <w:rPr>
+          <w:rStyle w:val="RTiSWDocLiteralText"/>
+        </w:rPr>
+        <w:t xml:space="preserve">  &lt;</w:t>
+      </w:r>
+      <w:proofErr w:type="gramStart"/>
+      <w:r>
+        <w:rPr>
+          <w:rStyle w:val="RTiSWDocLiteralText"/>
+        </w:rPr>
+        <w:t>name&gt;</w:t>
+      </w:r>
+      <w:proofErr w:type="gramEnd"/>
+      <w:r>
+        <w:rPr>
+          <w:rStyle w:val="RTiSWDocLiteralText"/>
+        </w:rPr>
+        <w:t>Test layer&lt;/name&gt;</w:t>
+      </w:r>
+    </w:p>
+    <w:p>
+      <w:pPr>
+        <w:rPr>
+          <w:rStyle w:val="RTiSWDocLiteralText"/>
+        </w:rPr>
+      </w:pPr>
+      <w:r>
+        <w:rPr>
+          <w:rStyle w:val="RTiSWDocLiteralText"/>
+        </w:rPr>
+        <w:t xml:space="preserve">  &lt;</w:t>
+      </w:r>
+      <w:proofErr w:type="gramStart"/>
+      <w:r>
+        <w:rPr>
+          <w:rStyle w:val="RTiSWDocLiteralText"/>
+        </w:rPr>
+        <w:t>description&gt;</w:t>
+      </w:r>
+      <w:proofErr w:type="gramEnd"/>
+      <w:r>
+        <w:rPr>
+          <w:rStyle w:val="RTiSWDocLiteralText"/>
+        </w:rPr>
+        <w:t>Description for layer&lt;/description&gt;</w:t>
+      </w:r>
+    </w:p>
+    <w:p>
+      <w:pPr>
+        <w:rPr>
+          <w:rStyle w:val="RTiSWDocLiteralText"/>
+        </w:rPr>
+      </w:pPr>
+      <w:r>
+        <w:rPr>
+          <w:rStyle w:val="RTiSWDocLiteralText"/>
+        </w:rPr>
+        <w:t xml:space="preserve">  &lt;Style&gt; …. Omitted … see example above</w:t>
+      </w:r>
+    </w:p>
+    <w:p>
+      <w:pPr>
+        <w:rPr>
+          <w:rStyle w:val="RTiSWDocLiteralText"/>
+        </w:rPr>
+      </w:pPr>
+      <w:r>
+        <w:rPr>
+          <w:rStyle w:val="RTiSWDocLiteralText"/>
+        </w:rPr>
+        <w:t xml:space="preserve">  &lt;/Style&gt;</w:t>
+      </w:r>
+    </w:p>
+    <w:p>
+      <w:pPr>
+        <w:rPr>
+          <w:rStyle w:val="RTiSWDocLiteralText"/>
+        </w:rPr>
+      </w:pPr>
+      <w:r>
+        <w:rPr>
+          <w:rStyle w:val="RTiSWDocLiteralText"/>
+        </w:rPr>
+        <w:t xml:space="preserve">  &lt;</w:t>
+      </w:r>
+      <w:proofErr w:type="spellStart"/>
+      <w:r>
+        <w:rPr>
+          <w:rStyle w:val="RTiSWDocLiteralText"/>
+        </w:rPr>
+        <w:t>StyleMap</w:t>
+      </w:r>
+      <w:proofErr w:type="spellEnd"/>
+      <w:proofErr w:type="gramStart"/>
+      <w:r>
+        <w:rPr>
+          <w:rStyle w:val="RTiSWDocLiteralText"/>
+        </w:rPr>
+        <w:t>&gt;  …</w:t>
+      </w:r>
+      <w:proofErr w:type="gramEnd"/>
+      <w:r>
+        <w:rPr>
+          <w:rStyle w:val="RTiSWDocLiteralText"/>
+        </w:rPr>
+        <w:t xml:space="preserve"> Omitted … see example above</w:t>
+      </w:r>
+    </w:p>
+    <w:p>
+      <w:pPr>
+        <w:rPr>
+          <w:rStyle w:val="RTiSWDocLiteralText"/>
+        </w:rPr>
+      </w:pPr>
+      <w:r>
+        <w:rPr>
+          <w:rStyle w:val="RTiSWDocLiteralText"/>
+        </w:rPr>
+        <w:t xml:space="preserve">  &lt;/</w:t>
+      </w:r>
+      <w:proofErr w:type="spellStart"/>
+      <w:r>
+        <w:rPr>
+          <w:rStyle w:val="RTiSWDocLiteralText"/>
+        </w:rPr>
+        <w:t>SyleMap</w:t>
+      </w:r>
+      <w:proofErr w:type="spellEnd"/>
+      <w:r>
+        <w:rPr>
+          <w:rStyle w:val="RTiSWDocLiteralText"/>
+        </w:rPr>
+        <w:t>&gt;</w:t>
+      </w:r>
+    </w:p>
+    <w:p>
+      <w:pPr>
+        <w:rPr>
+          <w:rStyle w:val="RTiSWDocLiteralText"/>
+        </w:rPr>
+      </w:pPr>
+      <w:r>
+        <w:rPr>
+          <w:rStyle w:val="RTiSWDocLiteralText"/>
+        </w:rPr>
+        <w:t xml:space="preserve">  &lt;</w:t>
+      </w:r>
+      <w:proofErr w:type="spellStart"/>
+      <w:r>
+        <w:rPr>
+          <w:rStyle w:val="RTiSWDocLiteralText"/>
+        </w:rPr>
+        <w:t>Placemark</w:t>
+      </w:r>
+      <w:proofErr w:type="spellEnd"/>
+      <w:r>
+        <w:rPr>
+          <w:rStyle w:val="RTiSWDocLiteralText"/>
+        </w:rPr>
+        <w:t>&gt;</w:t>
+      </w:r>
+    </w:p>
+    <w:p>
+      <w:pPr>
+        <w:rPr>
+          <w:rStyle w:val="RTiSWDocLiteralText"/>
+        </w:rPr>
+      </w:pPr>
+      <w:r>
+        <w:rPr>
+          <w:rStyle w:val="RTiSWDocLiteralText"/>
+        </w:rPr>
+        <w:t xml:space="preserve">   &lt;</w:t>
+      </w:r>
+      <w:proofErr w:type="gramStart"/>
+      <w:r>
+        <w:rPr>
+          <w:rStyle w:val="RTiSWDocLiteralText"/>
+        </w:rPr>
+        <w:t>name&gt;</w:t>
+      </w:r>
+      <w:proofErr w:type="gramEnd"/>
+      <w:r>
+        <w:rPr>
+          <w:rStyle w:val="RTiSWDocLiteralText"/>
+        </w:rPr>
+        <w:t>ANTERO RSVR&lt;/name&gt;</w:t>
+      </w:r>
+    </w:p>
+    <w:p>
+      <w:pPr>
+        <w:rPr>
+          <w:rStyle w:val="RTiSWDocLiteralText"/>
+        </w:rPr>
+      </w:pPr>
+      <w:r>
+        <w:rPr>
+          <w:rStyle w:val="RTiSWDocLiteralText"/>
+        </w:rPr>
+        <w:t xml:space="preserve">   &lt;</w:t>
+      </w:r>
+      <w:proofErr w:type="gramStart"/>
+      <w:r>
+        <w:rPr>
+          <w:rStyle w:val="RTiSWDocLiteralText"/>
+        </w:rPr>
+        <w:t>description&gt;</w:t>
+      </w:r>
+      <w:proofErr w:type="gramEnd"/>
+      <w:r>
+        <w:rPr>
+          <w:rStyle w:val="RTiSWDocLiteralText"/>
+        </w:rPr>
+        <w:t>Description:  ANTERO RSVR&lt;/description&gt;</w:t>
+      </w:r>
+    </w:p>
+    <w:p>
+      <w:pPr>
+        <w:rPr>
+          <w:rStyle w:val="RTiSWDocLiteralText"/>
+        </w:rPr>
+      </w:pPr>
+      <w:r>
+        <w:rPr>
+          <w:rStyle w:val="RTiSWDocLiteralText"/>
+        </w:rPr>
+        <w:t xml:space="preserve">   &lt;</w:t>
+      </w:r>
+      <w:proofErr w:type="spellStart"/>
+      <w:proofErr w:type="gramStart"/>
+      <w:r>
+        <w:rPr>
+          <w:rStyle w:val="RTiSWDocLiteralText"/>
+        </w:rPr>
+        <w:t>styleUrl</w:t>
+      </w:r>
+      <w:proofErr w:type="spellEnd"/>
+      <w:proofErr w:type="gramEnd"/>
+      <w:r>
+        <w:rPr>
+          <w:rStyle w:val="RTiSWDocLiteralText"/>
+        </w:rPr>
+        <w:t>&gt;#</w:t>
+      </w:r>
+      <w:proofErr w:type="spellStart"/>
+      <w:r>
+        <w:rPr>
+          <w:rStyle w:val="RTiSWDocLiteralText"/>
+        </w:rPr>
+        <w:t>exampleStyleMap</w:t>
+      </w:r>
+      <w:proofErr w:type="spellEnd"/>
+      <w:r>
+        <w:rPr>
+          <w:rStyle w:val="RTiSWDocLiteralText"/>
+        </w:rPr>
+        <w:t>&lt;/</w:t>
+      </w:r>
+      <w:proofErr w:type="spellStart"/>
+      <w:r>
+        <w:rPr>
+          <w:rStyle w:val="RTiSWDocLiteralText"/>
+        </w:rPr>
+        <w:t>styleUrl</w:t>
+      </w:r>
+      <w:proofErr w:type="spellEnd"/>
+      <w:r>
+        <w:rPr>
+          <w:rStyle w:val="RTiSWDocLiteralText"/>
+        </w:rPr>
+        <w:t>&gt;</w:t>
+      </w:r>
+    </w:p>
+    <w:p>
+      <w:pPr>
+        <w:rPr>
+          <w:rStyle w:val="RTiSWDocLiteralText"/>
+        </w:rPr>
+      </w:pPr>
+      <w:r>
+        <w:rPr>
+          <w:rStyle w:val="RTiSWDocLiteralText"/>
+        </w:rPr>
+        <w:t xml:space="preserve">   &lt;Point&gt;</w:t>
+      </w:r>
+    </w:p>
+    <w:p>
+      <w:pPr>
+        <w:rPr>
+          <w:rStyle w:val="RTiSWDocLiteralText"/>
+        </w:rPr>
+      </w:pPr>
+      <w:r>
+        <w:rPr>
+          <w:rStyle w:val="RTiSWDocLiteralText"/>
+        </w:rPr>
+        <w:t xml:space="preserve">    &lt;</w:t>
+      </w:r>
+      <w:proofErr w:type="gramStart"/>
+      <w:r>
+        <w:rPr>
+          <w:rStyle w:val="RTiSWDocLiteralText"/>
+        </w:rPr>
+        <w:t>coordinates</w:t>
+      </w:r>
+      <w:proofErr w:type="gramEnd"/>
+      <w:r>
+        <w:rPr>
+          <w:rStyle w:val="RTiSWDocLiteralText"/>
+        </w:rPr>
+        <w:t>&gt;-105.89194,38.99333,0&lt;/coordinates&gt;</w:t>
+      </w:r>
+    </w:p>
+    <w:p>
+      <w:pPr>
+        <w:rPr>
+          <w:rStyle w:val="RTiSWDocLiteralText"/>
+        </w:rPr>
+      </w:pPr>
+      <w:r>
+        <w:rPr>
+          <w:rStyle w:val="RTiSWDocLiteralText"/>
+        </w:rPr>
+        <w:t xml:space="preserve">   &lt;/Point&gt;</w:t>
+      </w:r>
+    </w:p>
+    <w:p>
+      <w:pPr>
+        <w:rPr>
+          <w:rStyle w:val="RTiSWDocLiteralText"/>
+        </w:rPr>
+      </w:pPr>
+      <w:r>
+        <w:rPr>
+          <w:rStyle w:val="RTiSWDocLiteralText"/>
+        </w:rPr>
+        <w:t xml:space="preserve">  </w:t>
+      </w:r>
+      <w:r>
+        <w:rPr>
+          <w:rStyle w:val="RTiSWDocLiteralText"/>
+        </w:rPr>
+        <w:t xml:space="preserve"> </w:t>
+      </w:r>
+      <w:r>
+        <w:rPr>
+          <w:rStyle w:val="RTiSWDocLiteralText"/>
+        </w:rPr>
+        <w:t>&lt;/</w:t>
+      </w:r>
+      <w:proofErr w:type="spellStart"/>
+      <w:r>
+        <w:rPr>
+          <w:rStyle w:val="RTiSWDocLiteralText"/>
+        </w:rPr>
+        <w:t>Placemark</w:t>
+      </w:r>
+      <w:proofErr w:type="spellEnd"/>
+      <w:r>
+        <w:rPr>
+          <w:rStyle w:val="RTiSWDocLiteralText"/>
+        </w:rPr>
+        <w:t>&gt;</w:t>
+      </w:r>
+    </w:p>
+    <w:p>
+      <w:pPr>
+        <w:rPr>
+          <w:rStyle w:val="RTiSWDocLiteralText"/>
+        </w:rPr>
+      </w:pPr>
+      <w:r>
+        <w:rPr>
+          <w:rStyle w:val="RTiSWDocLiteralText"/>
+        </w:rPr>
+        <w:t xml:space="preserve"> </w:t>
+      </w:r>
+      <w:r>
+        <w:rPr>
+          <w:rStyle w:val="RTiSWDocLiteralText"/>
+        </w:rPr>
+        <w:t xml:space="preserve"> </w:t>
+      </w:r>
+      <w:r>
+        <w:rPr>
+          <w:rStyle w:val="RTiSWDocLiteralText"/>
+        </w:rPr>
+        <w:t xml:space="preserve"> &lt;</w:t>
+      </w:r>
+      <w:proofErr w:type="spellStart"/>
+      <w:r>
+        <w:rPr>
+          <w:rStyle w:val="RTiSWDocLiteralText"/>
+        </w:rPr>
+        <w:t>Placemark</w:t>
+      </w:r>
+      <w:proofErr w:type="spellEnd"/>
+      <w:r>
+        <w:rPr>
+          <w:rStyle w:val="RTiSWDocLiteralText"/>
+        </w:rPr>
+        <w:t>&gt;</w:t>
+      </w:r>
+    </w:p>
+    <w:p>
+      <w:pPr>
+        <w:rPr>
+          <w:rStyle w:val="RTiSWDocLiteralText"/>
+        </w:rPr>
+      </w:pPr>
+      <w:r>
+        <w:rPr>
+          <w:rStyle w:val="RTiSWDocLiteralText"/>
+        </w:rPr>
+        <w:t xml:space="preserve">   &lt;</w:t>
+      </w:r>
+      <w:proofErr w:type="gramStart"/>
+      <w:r>
+        <w:rPr>
+          <w:rStyle w:val="RTiSWDocLiteralText"/>
+        </w:rPr>
+        <w:t>name&gt;</w:t>
+      </w:r>
+      <w:proofErr w:type="gramEnd"/>
+      <w:r>
+        <w:rPr>
+          <w:rStyle w:val="RTiSWDocLiteralText"/>
+        </w:rPr>
+        <w:t>BAILEY&lt;/name&gt;</w:t>
+      </w:r>
+    </w:p>
+    <w:p>
+      <w:pPr>
+        <w:rPr>
+          <w:rStyle w:val="RTiSWDocLiteralText"/>
+        </w:rPr>
+      </w:pPr>
+      <w:r>
+        <w:rPr>
+          <w:rStyle w:val="RTiSWDocLiteralText"/>
+        </w:rPr>
+        <w:t xml:space="preserve">   &lt;</w:t>
+      </w:r>
+      <w:proofErr w:type="gramStart"/>
+      <w:r>
+        <w:rPr>
+          <w:rStyle w:val="RTiSWDocLiteralText"/>
+        </w:rPr>
+        <w:t>description&gt;</w:t>
+      </w:r>
+      <w:proofErr w:type="gramEnd"/>
+      <w:r>
+        <w:rPr>
+          <w:rStyle w:val="RTiSWDocLiteralText"/>
+        </w:rPr>
+        <w:t>Description:  BAILEY&lt;/description&gt;</w:t>
+      </w:r>
+    </w:p>
+    <w:p>
+      <w:pPr>
+        <w:rPr>
+          <w:rStyle w:val="RTiSWDocLiteralText"/>
+        </w:rPr>
+      </w:pPr>
+      <w:r>
+        <w:rPr>
+          <w:rStyle w:val="RTiSWDocLiteralText"/>
+        </w:rPr>
+        <w:t xml:space="preserve">   &lt;</w:t>
+      </w:r>
+      <w:proofErr w:type="spellStart"/>
+      <w:proofErr w:type="gramStart"/>
+      <w:r>
+        <w:rPr>
+          <w:rStyle w:val="RTiSWDocLiteralText"/>
+        </w:rPr>
+        <w:t>styleUrl</w:t>
+      </w:r>
+      <w:proofErr w:type="spellEnd"/>
+      <w:proofErr w:type="gramEnd"/>
+      <w:r>
+        <w:rPr>
+          <w:rStyle w:val="RTiSWDocLiteralText"/>
+        </w:rPr>
+        <w:t>&gt;#</w:t>
+      </w:r>
+      <w:proofErr w:type="spellStart"/>
+      <w:r>
+        <w:rPr>
+          <w:rStyle w:val="RTiSWDocLiteralText"/>
+        </w:rPr>
+        <w:t>exampleStyleMap</w:t>
+      </w:r>
+      <w:proofErr w:type="spellEnd"/>
+      <w:r>
+        <w:rPr>
+          <w:rStyle w:val="RTiSWDocLiteralText"/>
+        </w:rPr>
+        <w:t>&lt;/</w:t>
+      </w:r>
+      <w:proofErr w:type="spellStart"/>
+      <w:r>
+        <w:rPr>
+          <w:rStyle w:val="RTiSWDocLiteralText"/>
+        </w:rPr>
+        <w:t>styleUrl</w:t>
+      </w:r>
+      <w:proofErr w:type="spellEnd"/>
+      <w:r>
+        <w:rPr>
+          <w:rStyle w:val="RTiSWDocLiteralText"/>
+        </w:rPr>
+        <w:t>&gt;</w:t>
+      </w:r>
+    </w:p>
+    <w:p>
+      <w:pPr>
+        <w:rPr>
+          <w:rStyle w:val="RTiSWDocLiteralText"/>
+        </w:rPr>
+      </w:pPr>
+      <w:r>
+        <w:rPr>
+          <w:rStyle w:val="RTiSWDocLiteralText"/>
+        </w:rPr>
+        <w:t xml:space="preserve">   &lt;Point&gt;</w:t>
+      </w:r>
+    </w:p>
+    <w:p>
+      <w:pPr>
+        <w:rPr>
+          <w:rStyle w:val="RTiSWDocLiteralText"/>
+        </w:rPr>
+      </w:pPr>
+      <w:r>
+        <w:rPr>
+          <w:rStyle w:val="RTiSWDocLiteralText"/>
+        </w:rPr>
+        <w:t xml:space="preserve">    &lt;</w:t>
+      </w:r>
+      <w:proofErr w:type="gramStart"/>
+      <w:r>
+        <w:rPr>
+          <w:rStyle w:val="RTiSWDocLiteralText"/>
+        </w:rPr>
+        <w:t>coordinates</w:t>
+      </w:r>
+      <w:proofErr w:type="gramEnd"/>
+      <w:r>
+        <w:rPr>
+          <w:rStyle w:val="RTiSWDocLiteralText"/>
+        </w:rPr>
+        <w:t>&gt;-105.47667,39.40472,0&lt;/coordinates&gt;</w:t>
+      </w:r>
+    </w:p>
+    <w:p>
+      <w:pPr>
+        <w:rPr>
+          <w:rStyle w:val="RTiSWDocLiteralText"/>
+        </w:rPr>
+      </w:pPr>
+      <w:r>
+        <w:rPr>
+          <w:rStyle w:val="RTiSWDocLiteralText"/>
+        </w:rPr>
+        <w:t xml:space="preserve">   &lt;/Point&gt;</w:t>
+      </w:r>
+    </w:p>
+    <w:p>
+      <w:pPr>
+        <w:rPr>
+          <w:rStyle w:val="RTiSWDocLiteralText"/>
+        </w:rPr>
+      </w:pPr>
+      <w:r>
+        <w:rPr>
+          <w:rStyle w:val="RTiSWDocLiteralText"/>
+        </w:rPr>
+        <w:t xml:space="preserve">  &lt;/</w:t>
+      </w:r>
+      <w:proofErr w:type="spellStart"/>
+      <w:r>
+        <w:rPr>
+          <w:rStyle w:val="RTiSWDocLiteralText"/>
+        </w:rPr>
+        <w:t>Placemark</w:t>
+      </w:r>
+      <w:proofErr w:type="spellEnd"/>
+      <w:r>
+        <w:rPr>
+          <w:rStyle w:val="RTiSWDocLiteralText"/>
+        </w:rPr>
+        <w:t>&gt;</w:t>
+      </w:r>
+    </w:p>
+    <w:p>
+      <w:pPr>
+        <w:rPr>
+          <w:rStyle w:val="RTiSWDocLiteralText"/>
+        </w:rPr>
+      </w:pPr>
+      <w:r>
+        <w:rPr>
+          <w:rStyle w:val="RTiSWDocLiteralText"/>
+        </w:rPr>
+        <w:t xml:space="preserve"> </w:t>
+      </w:r>
+      <w:r>
+        <w:rPr>
+          <w:rStyle w:val="RTiSWDocLiteralText"/>
+        </w:rPr>
+        <w:t>&lt;/Document</w:t>
+      </w:r>
+      <w:r>
+        <w:rPr>
+          <w:rStyle w:val="RTiSWDocLiteralText"/>
+        </w:rPr>
+        <w:t>&gt;</w:t>
+      </w:r>
+    </w:p>
+    <w:p>
+      <w:pPr>
+        <w:rPr>
+          <w:rStyle w:val="RTiSWDocLiteralText"/>
+        </w:rPr>
+      </w:pPr>
+      <w:r>
+        <w:rPr>
+          <w:rStyle w:val="RTiSWDocLiteralText"/>
+        </w:rPr>
+        <w:t>&lt;/</w:t>
+      </w:r>
+      <w:proofErr w:type="spellStart"/>
+      <w:r>
+        <w:rPr>
+          <w:rStyle w:val="RTiSWDocLiteralText"/>
+        </w:rPr>
+        <w:t>kml</w:t>
+      </w:r>
+      <w:proofErr w:type="spellEnd"/>
+      <w:r>
+        <w:rPr>
+          <w:rStyle w:val="RTiSWDocLiteralText"/>
+        </w:rPr>
+        <w:t>&gt;</w:t>
+      </w:r>
+    </w:p>
+    <w:p>
+      <w:pPr>
         <w:rPr>
           <w:color w:val="000000" w:themeColor="text1"/>
         </w:rPr>
-        <w:lastRenderedPageBreak/>
-        <w:t>The following is an example of the resulting KML file:</w:t>
-      </w:r>
+      </w:pPr>
     </w:p>
     <w:p>
       <w:pPr>
@@ -2004,416 +3386,13 @@
         </w:rPr>
       </w:pPr>
     </w:p>
-    <w:p>
-      <w:pPr>
-        <w:rPr>
-          <w:rStyle w:val="RTiSWDocLiteralText"/>
-        </w:rPr>
-      </w:pPr>
-      <w:r>
-        <w:rPr>
-          <w:rStyle w:val="RTiSWDocLiteralText"/>
-        </w:rPr>
-        <w:t>&lt;?xml version="1.0" encoding="UTF-8"?&gt;</w:t>
-      </w:r>
-    </w:p>
-    <w:p>
-      <w:pPr>
-        <w:rPr>
-          <w:rStyle w:val="RTiSWDocLiteralText"/>
-        </w:rPr>
-      </w:pPr>
-      <w:r>
-        <w:rPr>
-          <w:rStyle w:val="RTiSWDocLiteralText"/>
-        </w:rPr>
-        <w:t>&lt;kml xmlns="http://www.opengis.net/kml/2.2"&gt;</w:t>
-      </w:r>
-    </w:p>
-    <w:p>
-      <w:pPr>
-        <w:rPr>
-          <w:rStyle w:val="RTiSWDocLiteralText"/>
-        </w:rPr>
-      </w:pPr>
-      <w:r>
-        <w:rPr>
-          <w:rStyle w:val="RTiSWDocLiteralText"/>
-        </w:rPr>
-        <w:t xml:space="preserve"> &lt;Document&gt;</w:t>
-      </w:r>
-    </w:p>
-    <w:p>
-      <w:pPr>
-        <w:rPr>
-          <w:rStyle w:val="RTiSWDocLiteralText"/>
-        </w:rPr>
-      </w:pPr>
-      <w:r>
-        <w:rPr>
-          <w:rStyle w:val="RTiSWDocLiteralText"/>
-        </w:rPr>
-        <w:t xml:space="preserve">  &lt;name&gt;Test layer&lt;/name&gt;</w:t>
-      </w:r>
-    </w:p>
-    <w:p>
-      <w:pPr>
-        <w:rPr>
-          <w:rStyle w:val="RTiSWDocLiteralText"/>
-        </w:rPr>
-      </w:pPr>
-      <w:r>
-        <w:rPr>
-          <w:rStyle w:val="RTiSWDocLiteralText"/>
-        </w:rPr>
-        <w:t xml:space="preserve">  &lt;description&gt;Description for layer&lt;/description&gt;</w:t>
-      </w:r>
-    </w:p>
-    <w:p>
-      <w:pPr>
-        <w:rPr>
-          <w:rStyle w:val="RTiSWDocLiteralText"/>
-        </w:rPr>
-      </w:pPr>
-      <w:r>
-        <w:rPr>
-          <w:rStyle w:val="RTiSWDocLiteralText"/>
-        </w:rPr>
-        <w:t xml:space="preserve">  &lt;Style&gt; …. Omitted … see example above</w:t>
-      </w:r>
-    </w:p>
-    <w:p>
-      <w:pPr>
-        <w:rPr>
-          <w:rStyle w:val="RTiSWDocLiteralText"/>
-        </w:rPr>
-      </w:pPr>
-      <w:r>
-        <w:rPr>
-          <w:rStyle w:val="RTiSWDocLiteralText"/>
-        </w:rPr>
-        <w:t xml:space="preserve">  &lt;/Style&gt;</w:t>
-      </w:r>
-    </w:p>
-    <w:p>
-      <w:pPr>
-        <w:rPr>
-          <w:rStyle w:val="RTiSWDocLiteralText"/>
-        </w:rPr>
-      </w:pPr>
-      <w:r>
-        <w:rPr>
-          <w:rStyle w:val="RTiSWDocLiteralText"/>
-        </w:rPr>
-        <w:t xml:space="preserve">  &lt;StyleMap&gt;  … Omitted … see example above</w:t>
-      </w:r>
-    </w:p>
-    <w:p>
-      <w:pPr>
-        <w:rPr>
-          <w:rStyle w:val="RTiSWDocLiteralText"/>
-        </w:rPr>
-      </w:pPr>
-      <w:r>
-        <w:rPr>
-          <w:rStyle w:val="RTiSWDocLiteralText"/>
-        </w:rPr>
-        <w:t xml:space="preserve">  &lt;/SyleMap&gt;</w:t>
-      </w:r>
-    </w:p>
-    <w:p>
-      <w:pPr>
-        <w:rPr>
-          <w:rStyle w:val="RTiSWDocLiteralText"/>
-        </w:rPr>
-      </w:pPr>
-      <w:r>
-        <w:rPr>
-          <w:rStyle w:val="RTiSWDocLiteralText"/>
-        </w:rPr>
-        <w:t xml:space="preserve">  &lt;Placemark&gt;</w:t>
-      </w:r>
-    </w:p>
-    <w:p>
-      <w:pPr>
-        <w:rPr>
-          <w:rStyle w:val="RTiSWDocLiteralText"/>
-        </w:rPr>
-      </w:pPr>
-      <w:r>
-        <w:rPr>
-          <w:rStyle w:val="RTiSWDocLiteralText"/>
-        </w:rPr>
-        <w:t xml:space="preserve">   &lt;name&gt;ANTERO RSVR&lt;/name&gt;</w:t>
-      </w:r>
-    </w:p>
-    <w:p>
-      <w:pPr>
-        <w:rPr>
-          <w:rStyle w:val="RTiSWDocLiteralText"/>
-        </w:rPr>
-      </w:pPr>
-      <w:r>
-        <w:rPr>
-          <w:rStyle w:val="RTiSWDocLiteralText"/>
-        </w:rPr>
-        <w:t xml:space="preserve">   &lt;description&gt;Description:  ANTERO RSVR&lt;/description&gt;</w:t>
-      </w:r>
-    </w:p>
-    <w:p>
-      <w:pPr>
-        <w:rPr>
-          <w:rStyle w:val="RTiSWDocLiteralText"/>
-        </w:rPr>
-      </w:pPr>
-      <w:r>
-        <w:rPr>
-          <w:rStyle w:val="RTiSWDocLiteralText"/>
-        </w:rPr>
-        <w:t xml:space="preserve">   &lt;styleUrl&gt;#exampleStyleMap&lt;/styleUrl&gt;</w:t>
-      </w:r>
-    </w:p>
-    <w:p>
-      <w:pPr>
-        <w:rPr>
-          <w:rStyle w:val="RTiSWDocLiteralText"/>
-        </w:rPr>
-      </w:pPr>
-      <w:r>
-        <w:rPr>
-          <w:rStyle w:val="RTiSWDocLiteralText"/>
-        </w:rPr>
-        <w:t xml:space="preserve">   &lt;Point&gt;</w:t>
-      </w:r>
-    </w:p>
-    <w:p>
-      <w:pPr>
-        <w:rPr>
-          <w:rStyle w:val="RTiSWDocLiteralText"/>
-        </w:rPr>
-      </w:pPr>
-      <w:r>
-        <w:rPr>
-          <w:rStyle w:val="RTiSWDocLiteralText"/>
-        </w:rPr>
-        <w:t xml:space="preserve">    &lt;coordinates&gt;-105.89194,38.99333,0&lt;/coordinates&gt;</w:t>
-      </w:r>
-    </w:p>
-    <w:p>
-      <w:pPr>
-        <w:rPr>
-          <w:rStyle w:val="RTiSWDocLiteralText"/>
-        </w:rPr>
-      </w:pPr>
-      <w:r>
-        <w:rPr>
-          <w:rStyle w:val="RTiSWDocLiteralText"/>
-        </w:rPr>
-        <w:t xml:space="preserve">   &lt;/Point&gt;</w:t>
-      </w:r>
-    </w:p>
-    <w:p>
-      <w:pPr>
-        <w:rPr>
-          <w:rStyle w:val="RTiSWDocLiteralText"/>
-        </w:rPr>
-      </w:pPr>
-      <w:r>
-        <w:rPr>
-          <w:rStyle w:val="RTiSWDocLiteralText"/>
-        </w:rPr>
-        <w:t xml:space="preserve">  </w:t>
-      </w:r>
-      <w:r>
-        <w:rPr>
-          <w:rStyle w:val="RTiSWDocLiteralText"/>
-        </w:rPr>
-        <w:t xml:space="preserve"> </w:t>
-      </w:r>
-      <w:r>
-        <w:rPr>
-          <w:rStyle w:val="RTiSWDocLiteralText"/>
-        </w:rPr>
-        <w:t>&lt;/Placemark&gt;</w:t>
-      </w:r>
-    </w:p>
-    <w:p>
-      <w:pPr>
-        <w:rPr>
-          <w:rStyle w:val="RTiSWDocLiteralText"/>
-        </w:rPr>
-      </w:pPr>
-      <w:r>
-        <w:rPr>
-          <w:rStyle w:val="RTiSWDocLiteralText"/>
-        </w:rPr>
-        <w:t xml:space="preserve"> </w:t>
-      </w:r>
-      <w:r>
-        <w:rPr>
-          <w:rStyle w:val="RTiSWDocLiteralText"/>
-        </w:rPr>
-        <w:t xml:space="preserve"> </w:t>
-      </w:r>
-      <w:r>
-        <w:rPr>
-          <w:rStyle w:val="RTiSWDocLiteralText"/>
-        </w:rPr>
-        <w:t xml:space="preserve"> &lt;Placemark&gt;</w:t>
-      </w:r>
-    </w:p>
-    <w:p>
-      <w:pPr>
-        <w:rPr>
-          <w:rStyle w:val="RTiSWDocLiteralText"/>
-        </w:rPr>
-      </w:pPr>
-      <w:r>
-        <w:rPr>
-          <w:rStyle w:val="RTiSWDocLiteralText"/>
-        </w:rPr>
-        <w:t xml:space="preserve">   &lt;name&gt;BAILEY&lt;/name&gt;</w:t>
-      </w:r>
-    </w:p>
-    <w:p>
-      <w:pPr>
-        <w:rPr>
-          <w:rStyle w:val="RTiSWDocLiteralText"/>
-        </w:rPr>
-      </w:pPr>
-      <w:r>
-        <w:rPr>
-          <w:rStyle w:val="RTiSWDocLiteralText"/>
-        </w:rPr>
-        <w:t xml:space="preserve">   &lt;description&gt;Description:  BAILEY&lt;/description&gt;</w:t>
-      </w:r>
-    </w:p>
-    <w:p>
-      <w:pPr>
-        <w:rPr>
-          <w:rStyle w:val="RTiSWDocLiteralText"/>
-        </w:rPr>
-      </w:pPr>
-      <w:r>
-        <w:rPr>
-          <w:rStyle w:val="RTiSWDocLiteralText"/>
-        </w:rPr>
-        <w:t xml:space="preserve">   &lt;styleUrl&gt;#exampleStyleMap&lt;/styleUrl&gt;</w:t>
-      </w:r>
-    </w:p>
-    <w:p>
-      <w:pPr>
-        <w:rPr>
-          <w:rStyle w:val="RTiSWDocLiteralText"/>
-        </w:rPr>
-      </w:pPr>
-      <w:r>
-        <w:rPr>
-          <w:rStyle w:val="RTiSWDocLiteralText"/>
-        </w:rPr>
-        <w:t xml:space="preserve">   &lt;Point&gt;</w:t>
-      </w:r>
-    </w:p>
-    <w:p>
-      <w:pPr>
-        <w:rPr>
-          <w:rStyle w:val="RTiSWDocLiteralText"/>
-        </w:rPr>
-      </w:pPr>
-      <w:r>
-        <w:rPr>
-          <w:rStyle w:val="RTiSWDocLiteralText"/>
-        </w:rPr>
-        <w:t xml:space="preserve">    &lt;coordinates&gt;-105.47667,39.40472,0&lt;/coordinates&gt;</w:t>
-      </w:r>
-    </w:p>
-    <w:p>
-      <w:pPr>
-        <w:rPr>
-          <w:rStyle w:val="RTiSWDocLiteralText"/>
-        </w:rPr>
-      </w:pPr>
-      <w:r>
-        <w:rPr>
-          <w:rStyle w:val="RTiSWDocLiteralText"/>
-        </w:rPr>
-        <w:t xml:space="preserve">   &lt;/Point&gt;</w:t>
-      </w:r>
-    </w:p>
-    <w:p>
-      <w:pPr>
-        <w:rPr>
-          <w:rStyle w:val="RTiSWDocLiteralText"/>
-        </w:rPr>
-      </w:pPr>
-      <w:r>
-        <w:rPr>
-          <w:rStyle w:val="RTiSWDocLiteralText"/>
-        </w:rPr>
-        <w:t xml:space="preserve">  &lt;/Placemark&gt;</w:t>
-      </w:r>
-    </w:p>
-    <w:p>
-      <w:pPr>
-        <w:rPr>
-          <w:rStyle w:val="RTiSWDocLiteralText"/>
-        </w:rPr>
-      </w:pPr>
-      <w:r>
-        <w:rPr>
-          <w:rStyle w:val="RTiSWDocLiteralText"/>
-        </w:rPr>
-        <w:t xml:space="preserve"> </w:t>
-      </w:r>
-      <w:r>
-        <w:rPr>
-          <w:rStyle w:val="RTiSWDocLiteralText"/>
-        </w:rPr>
-        <w:t>&lt;/Document</w:t>
-      </w:r>
-      <w:r>
-        <w:rPr>
-          <w:rStyle w:val="RTiSWDocLiteralText"/>
-        </w:rPr>
-        <w:t>&gt;</w:t>
-      </w:r>
-      <w:bookmarkStart w:id="1" w:name="_GoBack"/>
-      <w:bookmarkEnd w:id="1"/>
-    </w:p>
-    <w:p>
-      <w:pPr>
-        <w:rPr>
-          <w:rStyle w:val="RTiSWDocLiteralText"/>
-        </w:rPr>
-      </w:pPr>
-      <w:r>
-        <w:rPr>
-          <w:rStyle w:val="RTiSWDocLiteralText"/>
-        </w:rPr>
-        <w:t>&lt;/kml&gt;</w:t>
-      </w:r>
-    </w:p>
-    <w:p>
-      <w:pPr>
-        <w:rPr>
-          <w:color w:val="000000" w:themeColor="text1"/>
-        </w:rPr>
-      </w:pPr>
-    </w:p>
-    <w:p>
-      <w:pPr>
-        <w:rPr>
-          <w:color w:val="000000" w:themeColor="text1"/>
-        </w:rPr>
-      </w:pPr>
-    </w:p>
     <w:sectPr>
-      <w:headerReference w:type="even" r:id="rId10"/>
-      <w:headerReference w:type="default" r:id="rId11"/>
-      <w:footerReference w:type="even" r:id="rId12"/>
-      <w:footerReference w:type="default" r:id="rId13"/>
-      <w:headerReference w:type="first" r:id="rId14"/>
-      <w:footerReference w:type="first" r:id="rId15"/>
+      <w:headerReference w:type="even" r:id="rId12"/>
+      <w:headerReference w:type="default" r:id="rId13"/>
+      <w:footerReference w:type="even" r:id="rId14"/>
+      <w:footerReference w:type="default" r:id="rId15"/>
+      <w:headerReference w:type="first" r:id="rId16"/>
+      <w:footerReference w:type="first" r:id="rId17"/>
       <w:type w:val="continuous"/>
       <w:pgSz w:w="12240" w:h="15840" w:code="1"/>
       <w:pgMar w:top="1440" w:right="1440" w:bottom="1440" w:left="1440" w:header="720" w:footer="720" w:gutter="0"/>
@@ -2453,6 +3432,8 @@
     <w:r>
       <w:t xml:space="preserve">Command Reference – </w:t>
     </w:r>
+    <w:proofErr w:type="spellStart"/>
+    <w:proofErr w:type="gramStart"/>
     <w:r>
       <w:t>Write</w:t>
     </w:r>
@@ -2465,8 +3446,13 @@
     <w:r>
       <w:t>Kml</w:t>
     </w:r>
+    <w:proofErr w:type="spellEnd"/>
     <w:r>
-      <w:t xml:space="preserve">() - </w:t>
+      <w:t>(</w:t>
+    </w:r>
+    <w:proofErr w:type="gramEnd"/>
+    <w:r>
+      <w:t xml:space="preserve">) - </w:t>
     </w:r>
     <w:r>
       <w:fldChar w:fldCharType="begin"/>
@@ -2481,7 +3467,7 @@
       <w:rPr>
         <w:noProof/>
       </w:rPr>
-      <w:t>2</w:t>
+      <w:t>4</w:t>
     </w:r>
     <w:r>
       <w:fldChar w:fldCharType="end"/>
@@ -2503,11 +3489,18 @@
       <w:tab/>
       <w:t xml:space="preserve">Command Reference – </w:t>
     </w:r>
+    <w:proofErr w:type="spellStart"/>
+    <w:proofErr w:type="gramStart"/>
     <w:r>
       <w:t>WriteTableToKml</w:t>
     </w:r>
+    <w:proofErr w:type="spellEnd"/>
     <w:r>
-      <w:t xml:space="preserve">() - </w:t>
+      <w:t>(</w:t>
+    </w:r>
+    <w:proofErr w:type="gramEnd"/>
+    <w:r>
+      <w:t xml:space="preserve">) - </w:t>
     </w:r>
     <w:r>
       <w:fldChar w:fldCharType="begin"/>
@@ -2544,6 +3537,8 @@
       <w:tab/>
       <w:t xml:space="preserve">Command Reference – </w:t>
     </w:r>
+    <w:proofErr w:type="spellStart"/>
+    <w:proofErr w:type="gramStart"/>
     <w:r>
       <w:t>Write</w:t>
     </w:r>
@@ -2556,8 +3551,13 @@
     <w:r>
       <w:t>Kml</w:t>
     </w:r>
+    <w:proofErr w:type="spellEnd"/>
     <w:r>
-      <w:t xml:space="preserve">() - </w:t>
+      <w:t>(</w:t>
+    </w:r>
+    <w:proofErr w:type="gramEnd"/>
+    <w:r>
+      <w:t xml:space="preserve">) - </w:t>
     </w:r>
     <w:r>
       <w:fldChar w:fldCharType="begin"/>
@@ -2606,6 +3606,8 @@
     <w:pPr>
       <w:pStyle w:val="RTiSWDocHeader"/>
     </w:pPr>
+    <w:proofErr w:type="spellStart"/>
+    <w:proofErr w:type="gramStart"/>
     <w:r>
       <w:t>Write</w:t>
     </w:r>
@@ -2618,15 +3620,27 @@
     <w:r>
       <w:t>Kml</w:t>
     </w:r>
+    <w:proofErr w:type="spellEnd"/>
     <w:r>
-      <w:t>() Command</w:t>
+      <w:t>(</w:t>
+    </w:r>
+    <w:proofErr w:type="gramEnd"/>
+    <w:r>
+      <w:t>) Command</w:t>
     </w:r>
     <w:r>
       <w:tab/>
     </w:r>
     <w:r>
       <w:tab/>
-      <w:t>TSTool Documentation</w:t>
+    </w:r>
+    <w:proofErr w:type="spellStart"/>
+    <w:r>
+      <w:t>TSTool</w:t>
+    </w:r>
+    <w:proofErr w:type="spellEnd"/>
+    <w:r>
+      <w:t xml:space="preserve"> Documentation</w:t>
     </w:r>
   </w:p>
 </w:hdr>
@@ -2638,8 +3652,13 @@
     <w:pPr>
       <w:pStyle w:val="RTiSWDocHeader"/>
     </w:pPr>
+    <w:proofErr w:type="spellStart"/>
     <w:r>
-      <w:t>TSTool Documentation</w:t>
+      <w:t>TSTool</w:t>
+    </w:r>
+    <w:proofErr w:type="spellEnd"/>
+    <w:r>
+      <w:t xml:space="preserve"> Documentation</w:t>
     </w:r>
     <w:r>
       <w:tab/>
@@ -2647,11 +3666,18 @@
     <w:r>
       <w:tab/>
     </w:r>
+    <w:proofErr w:type="spellStart"/>
+    <w:proofErr w:type="gramStart"/>
     <w:r>
       <w:t>WriteTableToKml</w:t>
     </w:r>
+    <w:proofErr w:type="spellEnd"/>
     <w:r>
-      <w:t>() Command</w:t>
+      <w:t>(</w:t>
+    </w:r>
+    <w:proofErr w:type="gramEnd"/>
+    <w:r>
+      <w:t>) Command</w:t>
     </w:r>
   </w:p>
 </w:hdr>
@@ -3419,6 +4445,50 @@
     <w:lsdException w:name="Hyperlink" w:uiPriority="99"/>
     <w:lsdException w:name="Strong" w:qFormat="1"/>
     <w:lsdException w:name="Emphasis" w:qFormat="1"/>
+    <w:lsdException w:name="Normal Table" w:semiHidden="1" w:unhideWhenUsed="1"/>
+    <w:lsdException w:name="Table Simple 1" w:semiHidden="1" w:unhideWhenUsed="1"/>
+    <w:lsdException w:name="Table Simple 2" w:semiHidden="1" w:unhideWhenUsed="1"/>
+    <w:lsdException w:name="Table Simple 3" w:semiHidden="1" w:unhideWhenUsed="1"/>
+    <w:lsdException w:name="Table Classic 1" w:semiHidden="1" w:unhideWhenUsed="1"/>
+    <w:lsdException w:name="Table Classic 2" w:semiHidden="1" w:unhideWhenUsed="1"/>
+    <w:lsdException w:name="Table Classic 3" w:semiHidden="1" w:unhideWhenUsed="1"/>
+    <w:lsdException w:name="Table Classic 4" w:semiHidden="1" w:unhideWhenUsed="1"/>
+    <w:lsdException w:name="Table Colorful 1" w:semiHidden="1" w:unhideWhenUsed="1"/>
+    <w:lsdException w:name="Table Colorful 2" w:semiHidden="1" w:unhideWhenUsed="1"/>
+    <w:lsdException w:name="Table Colorful 3" w:semiHidden="1" w:unhideWhenUsed="1"/>
+    <w:lsdException w:name="Table Columns 1" w:semiHidden="1" w:unhideWhenUsed="1"/>
+    <w:lsdException w:name="Table Columns 2" w:semiHidden="1" w:unhideWhenUsed="1"/>
+    <w:lsdException w:name="Table Columns 3" w:semiHidden="1" w:unhideWhenUsed="1"/>
+    <w:lsdException w:name="Table Columns 4" w:semiHidden="1" w:unhideWhenUsed="1"/>
+    <w:lsdException w:name="Table Columns 5" w:semiHidden="1" w:unhideWhenUsed="1"/>
+    <w:lsdException w:name="Table Grid 1" w:semiHidden="1" w:unhideWhenUsed="1"/>
+    <w:lsdException w:name="Table Grid 2" w:semiHidden="1" w:unhideWhenUsed="1"/>
+    <w:lsdException w:name="Table Grid 3" w:semiHidden="1" w:unhideWhenUsed="1"/>
+    <w:lsdException w:name="Table Grid 4" w:semiHidden="1" w:unhideWhenUsed="1"/>
+    <w:lsdException w:name="Table Grid 5" w:semiHidden="1" w:unhideWhenUsed="1"/>
+    <w:lsdException w:name="Table Grid 6" w:semiHidden="1" w:unhideWhenUsed="1"/>
+    <w:lsdException w:name="Table Grid 7" w:semiHidden="1" w:unhideWhenUsed="1"/>
+    <w:lsdException w:name="Table Grid 8" w:semiHidden="1" w:unhideWhenUsed="1"/>
+    <w:lsdException w:name="Table List 1" w:semiHidden="1" w:unhideWhenUsed="1"/>
+    <w:lsdException w:name="Table List 2" w:semiHidden="1" w:unhideWhenUsed="1"/>
+    <w:lsdException w:name="Table List 3" w:semiHidden="1" w:unhideWhenUsed="1"/>
+    <w:lsdException w:name="Table List 4" w:semiHidden="1" w:unhideWhenUsed="1"/>
+    <w:lsdException w:name="Table List 5" w:semiHidden="1" w:unhideWhenUsed="1"/>
+    <w:lsdException w:name="Table List 6" w:semiHidden="1" w:unhideWhenUsed="1"/>
+    <w:lsdException w:name="Table List 7" w:semiHidden="1" w:unhideWhenUsed="1"/>
+    <w:lsdException w:name="Table List 8" w:semiHidden="1" w:unhideWhenUsed="1"/>
+    <w:lsdException w:name="Table 3D effects 1" w:semiHidden="1" w:unhideWhenUsed="1"/>
+    <w:lsdException w:name="Table 3D effects 2" w:semiHidden="1" w:unhideWhenUsed="1"/>
+    <w:lsdException w:name="Table 3D effects 3" w:semiHidden="1" w:unhideWhenUsed="1"/>
+    <w:lsdException w:name="Table Contemporary" w:semiHidden="1" w:unhideWhenUsed="1"/>
+    <w:lsdException w:name="Table Elegant" w:semiHidden="1" w:unhideWhenUsed="1"/>
+    <w:lsdException w:name="Table Professional" w:semiHidden="1" w:unhideWhenUsed="1"/>
+    <w:lsdException w:name="Table Subtle 1" w:semiHidden="1" w:unhideWhenUsed="1"/>
+    <w:lsdException w:name="Table Subtle 2" w:semiHidden="1" w:unhideWhenUsed="1"/>
+    <w:lsdException w:name="Table Web 1" w:semiHidden="1" w:unhideWhenUsed="1"/>
+    <w:lsdException w:name="Table Web 2" w:semiHidden="1" w:unhideWhenUsed="1"/>
+    <w:lsdException w:name="Table Web 3" w:semiHidden="1" w:unhideWhenUsed="1"/>
+    <w:lsdException w:name="Table Theme" w:semiHidden="1" w:unhideWhenUsed="1"/>
     <w:lsdException w:name="Placeholder Text" w:semiHidden="1" w:uiPriority="99"/>
     <w:lsdException w:name="No Spacing" w:uiPriority="1" w:qFormat="1"/>
     <w:lsdException w:name="Light Shading" w:uiPriority="60"/>
@@ -3767,11 +4837,15 @@
   </w:style>
   <w:style w:type="character" w:default="1" w:styleId="DefaultParagraphFont">
     <w:name w:val="Default Paragraph Font"/>
+    <w:uiPriority w:val="1"/>
     <w:semiHidden/>
+    <w:unhideWhenUsed/>
   </w:style>
   <w:style w:type="table" w:default="1" w:styleId="TableNormal">
     <w:name w:val="Normal Table"/>
+    <w:uiPriority w:val="99"/>
     <w:semiHidden/>
+    <w:unhideWhenUsed/>
     <w:tblPr>
       <w:tblInd w:w="0" w:type="dxa"/>
       <w:tblCellMar>
@@ -3784,7 +4858,9 @@
   </w:style>
   <w:style w:type="numbering" w:default="1" w:styleId="NoList">
     <w:name w:val="No List"/>
+    <w:uiPriority w:val="99"/>
     <w:semiHidden/>
+    <w:unhideWhenUsed/>
   </w:style>
   <w:style w:type="paragraph" w:customStyle="1" w:styleId="RTiSWDocChapterSubtitle">
     <w:name w:val="RTi SW Doc Chapter Subtitle"/>

</xml_diff>